<commit_message>
Added answer to the missing question
</commit_message>
<xml_diff>
--- a/assignment2/Assi2B_67.docx
+++ b/assignment2/Assi2B_67.docx
@@ -194,15 +194,7 @@
         <w:t>pdf</w:t>
       </w:r>
       <w:r>
-        <w:t xml:space="preserve"> of this </w:t>
-      </w:r>
-      <w:proofErr w:type="gramStart"/>
-      <w:r>
-        <w:t>document,</w:t>
-      </w:r>
-      <w:proofErr w:type="gramEnd"/>
-      <w:r>
-        <w:t xml:space="preserve"> the format should not be changed.</w:t>
+        <w:t xml:space="preserve"> of this document, the format should not be changed.</w:t>
       </w:r>
     </w:p>
     <w:p>
@@ -1958,7 +1950,6 @@
           <w:t xml:space="preserve"> library</w:t>
         </w:r>
       </w:hyperlink>
-      <w:proofErr w:type="gramStart"/>
       <w:r>
         <w:t>:</w:t>
       </w:r>
@@ -1966,27 +1957,20 @@
         <w:rPr>
           <w:i/>
         </w:rPr>
-        <w:t xml:space="preserve"> !pip</w:t>
-      </w:r>
-      <w:proofErr w:type="gramEnd"/>
+        <w:t xml:space="preserve"> !pip install </w:t>
+      </w:r>
+      <w:proofErr w:type="spellStart"/>
       <w:r>
         <w:rPr>
           <w:i/>
         </w:rPr>
-        <w:t xml:space="preserve"> install </w:t>
-      </w:r>
-      <w:proofErr w:type="spellStart"/>
+        <w:t>simpletransformers</w:t>
+      </w:r>
+      <w:proofErr w:type="spellEnd"/>
       <w:r>
         <w:rPr>
           <w:i/>
         </w:rPr>
-        <w:t>simpletransformers</w:t>
-      </w:r>
-      <w:proofErr w:type="spellEnd"/>
-      <w:r>
-        <w:rPr>
-          <w:i/>
-        </w:rPr>
         <w:t xml:space="preserve"> </w:t>
       </w:r>
     </w:p>
@@ -1995,15 +1979,7 @@
         <w:ind w:firstLine="720"/>
       </w:pPr>
       <w:r>
-        <w:t>(</w:t>
-      </w:r>
-      <w:proofErr w:type="gramStart"/>
-      <w:r>
-        <w:t>you</w:t>
-      </w:r>
-      <w:proofErr w:type="gramEnd"/>
-      <w:r>
-        <w:t xml:space="preserve"> will have to restart your runtime after the installation) </w:t>
+        <w:t xml:space="preserve">(you will have to restart your runtime after the installation) </w:t>
       </w:r>
     </w:p>
     <w:p>
@@ -2029,17 +2005,12 @@
         <w:t xml:space="preserve"> to load a pre-trained BERT model: </w:t>
       </w:r>
       <w:proofErr w:type="spellStart"/>
-      <w:proofErr w:type="gramStart"/>
       <w:r>
         <w:t>ClassificationModel</w:t>
       </w:r>
       <w:proofErr w:type="spellEnd"/>
       <w:r>
-        <w:t>(</w:t>
-      </w:r>
-      <w:proofErr w:type="gramEnd"/>
-      <w:r>
-        <w:t>'</w:t>
+        <w:t>('</w:t>
       </w:r>
       <w:proofErr w:type="spellStart"/>
       <w:r>
@@ -3019,19 +2990,11 @@
         <w:t xml:space="preserve"> (hint: use </w:t>
       </w:r>
       <w:proofErr w:type="spellStart"/>
-      <w:proofErr w:type="gramStart"/>
       <w:r>
         <w:rPr>
           <w:highlight w:val="white"/>
         </w:rPr>
-        <w:t>model.tokenizer</w:t>
-      </w:r>
-      <w:proofErr w:type="gramEnd"/>
-      <w:r>
-        <w:rPr>
-          <w:highlight w:val="white"/>
-        </w:rPr>
-        <w:t>.tokenize</w:t>
+        <w:t>model.tokenizer.tokenize</w:t>
       </w:r>
       <w:proofErr w:type="spellEnd"/>
       <w:r>
@@ -3332,19 +3295,11 @@
         <w:t>BERT’s tokenizer uses a fixed vocabulary for tokenizing any input (</w:t>
       </w:r>
       <w:proofErr w:type="spellStart"/>
-      <w:proofErr w:type="gramStart"/>
       <w:r>
         <w:rPr>
           <w:highlight w:val="white"/>
         </w:rPr>
-        <w:t>model.tokenizer</w:t>
-      </w:r>
-      <w:proofErr w:type="gramEnd"/>
-      <w:r>
-        <w:rPr>
-          <w:highlight w:val="white"/>
-        </w:rPr>
-        <w:t>.vocab</w:t>
+        <w:t>model.tokenizer.vocab</w:t>
       </w:r>
       <w:proofErr w:type="spellEnd"/>
       <w:r>
@@ -3605,23 +3560,13 @@
         <w:t>Use checklist to add spelling variations (typos) to the subset (olid-subset-diagnostic-tests.csv) and evaluate the model's performance on the perturbed data. Use a fixed random seed (</w:t>
       </w:r>
       <w:proofErr w:type="spellStart"/>
-      <w:proofErr w:type="gramStart"/>
       <w:r>
         <w:rPr>
           <w:rFonts w:ascii="Courier New" w:eastAsia="Courier New" w:hAnsi="Courier New" w:cs="Courier New"/>
           <w:sz w:val="21"/>
           <w:szCs w:val="21"/>
         </w:rPr>
-        <w:t>np.random</w:t>
-      </w:r>
-      <w:proofErr w:type="gramEnd"/>
-      <w:r>
-        <w:rPr>
-          <w:rFonts w:ascii="Courier New" w:eastAsia="Courier New" w:hAnsi="Courier New" w:cs="Courier New"/>
-          <w:sz w:val="21"/>
-          <w:szCs w:val="21"/>
-        </w:rPr>
-        <w:t>.seed</w:t>
+        <w:t>np.random.seed</w:t>
       </w:r>
       <w:proofErr w:type="spellEnd"/>
       <w:r>
@@ -3780,15 +3725,7 @@
       </w:pPr>
       <w:r>
         <w:lastRenderedPageBreak/>
-        <w:t xml:space="preserve">Provide an example of a typo that cannot be produced by this </w:t>
-      </w:r>
-      <w:proofErr w:type="gramStart"/>
-      <w:r>
-        <w:t>function, but</w:t>
-      </w:r>
-      <w:proofErr w:type="gramEnd"/>
-      <w:r>
-        <w:t xml:space="preserve"> would play a role in offensive language detection. </w:t>
+        <w:t xml:space="preserve">Provide an example of a typo that cannot be produced by this function, but would play a role in offensive language detection. </w:t>
       </w:r>
       <w:r>
         <w:rPr>
@@ -3997,21 +3934,7 @@
         <w:rPr>
           <w:b/>
         </w:rPr>
-        <w:t xml:space="preserve">It first checks the root token and what kind of word it is. If </w:t>
-      </w:r>
-      <w:proofErr w:type="gramStart"/>
-      <w:r>
-        <w:rPr>
-          <w:b/>
-        </w:rPr>
-        <w:t>it’s be</w:t>
-      </w:r>
-      <w:proofErr w:type="gramEnd"/>
-      <w:r>
-        <w:rPr>
-          <w:b/>
-        </w:rPr>
-        <w:t xml:space="preserve"> then it adds not to the appropriate place. Afterwards it checks for auxiliary words and changes their form to the negated one.</w:t>
+        <w:t>It first checks the root token and what kind of word it is. If it’s be then it adds not to the appropriate place. Afterwards it checks for auxiliary words and changes their form to the negated one.</w:t>
       </w:r>
       <w:r>
         <w:rPr>
@@ -4033,15 +3956,7 @@
         </w:numPr>
       </w:pPr>
       <w:r>
-        <w:t xml:space="preserve">Look at the created negated sentences, are they </w:t>
-      </w:r>
-      <w:proofErr w:type="gramStart"/>
-      <w:r>
-        <w:t>linguistically</w:t>
-      </w:r>
-      <w:proofErr w:type="gramEnd"/>
-      <w:r>
-        <w:t xml:space="preserve"> correct? Provide 2–5 examples of linguistically incorrect sentences. </w:t>
+        <w:t xml:space="preserve">Look at the created negated sentences, are they linguistically correct? Provide 2–5 examples of linguistically incorrect sentences. </w:t>
       </w:r>
       <w:r>
         <w:rPr>
@@ -4097,15 +4012,7 @@
       </w:r>
       <w:proofErr w:type="spellEnd"/>
       <w:r>
-        <w:t xml:space="preserve"> in a gun control debate or in a debate about free speech or taxes. </w:t>
-      </w:r>
-      <w:proofErr w:type="gramStart"/>
-      <w:r>
-        <w:t>Yes</w:t>
-      </w:r>
-      <w:proofErr w:type="gramEnd"/>
-      <w:r>
-        <w:t xml:space="preserve"> you can't choose to be irresponsible or choose not to be. I argue responsible. </w:t>
+        <w:t xml:space="preserve"> in a gun control debate or in a debate about free speech or taxes. Yes you can't choose to be irresponsible or choose not to be. I argue responsible. </w:t>
       </w:r>
       <w:proofErr w:type="spellStart"/>
       <w:r>
@@ -4150,13 +4057,8 @@
       <w:pPr>
         <w:ind w:left="1440"/>
       </w:pPr>
-      <w:proofErr w:type="gramStart"/>
-      <w:r>
-        <w:t>Id :</w:t>
-      </w:r>
-      <w:proofErr w:type="gramEnd"/>
-      <w:r>
-        <w:t xml:space="preserve"> </w:t>
+      <w:r>
+        <w:t xml:space="preserve">Id : </w:t>
       </w:r>
       <w:r>
         <w:t>60466</w:t>
@@ -5299,37 +5201,48 @@
       <w:r>
         <w:rPr>
           <w:b/>
+        </w:rPr>
+        <w:t>In our opinion in this case to achieve better results it is not the model that should be improved but the negation function</w:t>
+      </w:r>
+      <w:r>
+        <w:rPr>
+          <w:b/>
+        </w:rPr>
+        <w:t xml:space="preserve"> (sometimes it only partially negates or doesn’t negate at all),</w:t>
+      </w:r>
+      <w:r>
+        <w:rPr>
+          <w:b/>
+        </w:rPr>
+        <w:t xml:space="preserve"> and maybe preprocess some of the training data so it becomes less vague and more comprehensible. </w:t>
+      </w:r>
+      <w:r>
+        <w:rPr>
+          <w:b/>
+        </w:rPr>
+        <w:t>Apart from this, the general improvement of the model by including more (negated) examples always holds.</w:t>
+      </w:r>
+    </w:p>
+    <w:p>
+      <w:pPr>
+        <w:ind w:left="720"/>
+        <w:rPr>
+          <w:b/>
+        </w:rPr>
+      </w:pPr>
+    </w:p>
+    <w:p>
+      <w:pPr>
+        <w:rPr>
+          <w:b/>
           <w:color w:val="FF0000"/>
         </w:rPr>
-        <w:t>NEED IDEAS</w:t>
-      </w:r>
-    </w:p>
-    <w:p>
-      <w:pPr>
-        <w:rPr>
-          <w:b/>
-          <w:color w:val="FF0000"/>
-        </w:rPr>
-      </w:pPr>
-      <w:r>
-        <w:rPr>
-          <w:b/>
-        </w:rPr>
-        <w:t xml:space="preserve">Creating examples from scratch with </w:t>
-      </w:r>
-      <w:proofErr w:type="gramStart"/>
-      <w:r>
-        <w:rPr>
-          <w:b/>
-        </w:rPr>
-        <w:t>checklist  (</w:t>
-      </w:r>
-      <w:proofErr w:type="gramEnd"/>
-      <w:r>
-        <w:rPr>
-          <w:b/>
-        </w:rPr>
-        <w:t>2.5 points)</w:t>
+      </w:pPr>
+      <w:r>
+        <w:rPr>
+          <w:b/>
+        </w:rPr>
+        <w:t>Creating examples from scratch with checklist  (2.5 points)</w:t>
       </w:r>
     </w:p>
     <w:p/>
@@ -5395,13 +5308,8 @@
         </w:numPr>
       </w:pPr>
       <w:r>
-        <w:t>Use masked language model suggestions: ‘I hate {mask}’ and ‘I don’t hate {mask}</w:t>
-      </w:r>
-      <w:proofErr w:type="gramStart"/>
-      <w:r>
-        <w:t>’ .</w:t>
-      </w:r>
-      <w:proofErr w:type="gramEnd"/>
+        <w:t>Use masked language model suggestions: ‘I hate {mask}’ and ‘I don’t hate {mask}’ .</w:t>
+      </w:r>
     </w:p>
     <w:p>
       <w:pPr>
@@ -5493,6 +5401,7 @@
         </w:numPr>
       </w:pPr>
       <w:r>
+        <w:lastRenderedPageBreak/>
         <w:t xml:space="preserve">Analyze the examples. Can you think of a reason why some examples are classified as offensive while others are not? </w:t>
       </w:r>
       <w:r>

</xml_diff>

<commit_message>
Added answers for Part B Ex 5
</commit_message>
<xml_diff>
--- a/assignment2/Assi2B_67.docx
+++ b/assignment2/Assi2B_67.docx
@@ -1,6 +1,6 @@
 
 <file path=word/document.xml><?xml version="1.0" encoding="utf-8"?>
-<w:document xmlns:wpc="http://schemas.microsoft.com/office/word/2010/wordprocessingCanvas" xmlns:cx="http://schemas.microsoft.com/office/drawing/2014/chartex" xmlns:cx1="http://schemas.microsoft.com/office/drawing/2015/9/8/chartex" xmlns:cx2="http://schemas.microsoft.com/office/drawing/2015/10/21/chartex" xmlns:cx3="http://schemas.microsoft.com/office/drawing/2016/5/9/chartex" xmlns:cx4="http://schemas.microsoft.com/office/drawing/2016/5/10/chartex" xmlns:cx5="http://schemas.microsoft.com/office/drawing/2016/5/11/chartex" xmlns:cx6="http://schemas.microsoft.com/office/drawing/2016/5/12/chartex" xmlns:cx7="http://schemas.microsoft.com/office/drawing/2016/5/13/chartex" xmlns:cx8="http://schemas.microsoft.com/office/drawing/2016/5/14/chartex" xmlns:mc="http://schemas.openxmlformats.org/markup-compatibility/2006" xmlns:aink="http://schemas.microsoft.com/office/drawing/2016/ink" xmlns:am3d="http://schemas.microsoft.com/office/drawing/2017/model3d" xmlns:o="urn:schemas-microsoft-com:office:office" xmlns:oel="http://schemas.microsoft.com/office/2019/extlst" xmlns:r="http://schemas.openxmlformats.org/officeDocument/2006/relationships" xmlns:m="http://schemas.openxmlformats.org/officeDocument/2006/math" xmlns:v="urn:schemas-microsoft-com:vml" xmlns:wp14="http://schemas.microsoft.com/office/word/2010/wordprocessingDrawing" xmlns:wp="http://schemas.openxmlformats.org/drawingml/2006/wordprocessingDrawing" xmlns:w10="urn:schemas-microsoft-com:office:word" xmlns:w="http://schemas.openxmlformats.org/wordprocessingml/2006/main" xmlns:w14="http://schemas.microsoft.com/office/word/2010/wordml" xmlns:w15="http://schemas.microsoft.com/office/word/2012/wordml" xmlns:w16cex="http://schemas.microsoft.com/office/word/2018/wordml/cex" xmlns:w16cid="http://schemas.microsoft.com/office/word/2016/wordml/cid" xmlns:w16="http://schemas.microsoft.com/office/word/2018/wordml" xmlns:w16sdtdh="http://schemas.microsoft.com/office/word/2020/wordml/sdtdatahash" xmlns:w16se="http://schemas.microsoft.com/office/word/2015/wordml/symex" xmlns:wpg="http://schemas.microsoft.com/office/word/2010/wordprocessingGroup" xmlns:wpi="http://schemas.microsoft.com/office/word/2010/wordprocessingInk" xmlns:wne="http://schemas.microsoft.com/office/word/2006/wordml" xmlns:wps="http://schemas.microsoft.com/office/word/2010/wordprocessingShape" mc:Ignorable="w14 w15 w16se w16cid w16 w16cex w16sdtdh wp14">
+<w:document xmlns:wpc="http://schemas.microsoft.com/office/word/2010/wordprocessingCanvas" xmlns:cx="http://schemas.microsoft.com/office/drawing/2014/chartex" xmlns:cx1="http://schemas.microsoft.com/office/drawing/2015/9/8/chartex" xmlns:cx2="http://schemas.microsoft.com/office/drawing/2015/10/21/chartex" xmlns:cx3="http://schemas.microsoft.com/office/drawing/2016/5/9/chartex" xmlns:cx4="http://schemas.microsoft.com/office/drawing/2016/5/10/chartex" xmlns:cx5="http://schemas.microsoft.com/office/drawing/2016/5/11/chartex" xmlns:cx6="http://schemas.microsoft.com/office/drawing/2016/5/12/chartex" xmlns:cx7="http://schemas.microsoft.com/office/drawing/2016/5/13/chartex" xmlns:cx8="http://schemas.microsoft.com/office/drawing/2016/5/14/chartex" xmlns:mc="http://schemas.openxmlformats.org/markup-compatibility/2006" xmlns:aink="http://schemas.microsoft.com/office/drawing/2016/ink" xmlns:am3d="http://schemas.microsoft.com/office/drawing/2017/model3d" xmlns:o="urn:schemas-microsoft-com:office:office" xmlns:r="http://schemas.openxmlformats.org/officeDocument/2006/relationships" xmlns:m="http://schemas.openxmlformats.org/officeDocument/2006/math" xmlns:v="urn:schemas-microsoft-com:vml" xmlns:wp14="http://schemas.microsoft.com/office/word/2010/wordprocessingDrawing" xmlns:wp="http://schemas.openxmlformats.org/drawingml/2006/wordprocessingDrawing" xmlns:w10="urn:schemas-microsoft-com:office:word" xmlns:w="http://schemas.openxmlformats.org/wordprocessingml/2006/main" xmlns:w14="http://schemas.microsoft.com/office/word/2010/wordml" xmlns:w15="http://schemas.microsoft.com/office/word/2012/wordml" xmlns:w16cex="http://schemas.microsoft.com/office/word/2018/wordml/cex" xmlns:w16cid="http://schemas.microsoft.com/office/word/2016/wordml/cid" xmlns:w16="http://schemas.microsoft.com/office/word/2018/wordml" xmlns:w16sdtdh="http://schemas.microsoft.com/office/word/2020/wordml/sdtdatahash" xmlns:w16se="http://schemas.microsoft.com/office/word/2015/wordml/symex" xmlns:wpg="http://schemas.microsoft.com/office/word/2010/wordprocessingGroup" xmlns:wpi="http://schemas.microsoft.com/office/word/2010/wordprocessingInk" xmlns:wne="http://schemas.microsoft.com/office/word/2006/wordml" xmlns:wps="http://schemas.microsoft.com/office/word/2010/wordprocessingShape" mc:Ignorable="w14 w15 w16se w16cid w16 w16cex w16sdtdh wp14">
   <w:body>
     <w:p>
       <w:pPr>
@@ -107,38 +107,15 @@
       <w:r>
         <w:t>. This dataset was used in the SemEval 2019 shared task on offensive language detection (</w:t>
       </w:r>
-      <w:proofErr w:type="spellStart"/>
-      <w:r>
-        <w:fldChar w:fldCharType="begin"/>
-      </w:r>
-      <w:r>
-        <w:instrText xml:space="preserve"> HYPERLINK "https://aclanthology.org/S19-2010.pdf" \h </w:instrText>
-      </w:r>
-      <w:r>
-        <w:fldChar w:fldCharType="separate"/>
-      </w:r>
-      <w:r>
-        <w:rPr>
-          <w:color w:val="1155CC"/>
-          <w:u w:val="single"/>
-        </w:rPr>
-        <w:t>OffensEval</w:t>
-      </w:r>
-      <w:proofErr w:type="spellEnd"/>
-      <w:r>
-        <w:rPr>
-          <w:color w:val="1155CC"/>
-          <w:u w:val="single"/>
-        </w:rPr>
-        <w:t xml:space="preserve"> 2019</w:t>
-      </w:r>
-      <w:r>
-        <w:rPr>
-          <w:color w:val="1155CC"/>
-          <w:u w:val="single"/>
-        </w:rPr>
-        <w:fldChar w:fldCharType="end"/>
-      </w:r>
+      <w:hyperlink r:id="rId7">
+        <w:r>
+          <w:rPr>
+            <w:color w:val="1155CC"/>
+            <w:u w:val="single"/>
+          </w:rPr>
+          <w:t>OffensEval 2019</w:t>
+        </w:r>
+      </w:hyperlink>
       <w:r>
         <w:t>).</w:t>
       </w:r>
@@ -169,7 +146,7 @@
       <w:r>
         <w:t xml:space="preserve">The training and test partitions of the OLIDv1 dataset (olid-train.csv and olid-test.csv, respectively) can be found </w:t>
       </w:r>
-      <w:hyperlink r:id="rId7">
+      <w:hyperlink r:id="rId8">
         <w:r>
           <w:rPr>
             <w:color w:val="1155CC"/>
@@ -1873,8 +1850,7 @@
       <w:r>
         <w:t xml:space="preserve">Run your notebook on </w:t>
       </w:r>
-      <w:hyperlink r:id="rId8">
-        <w:proofErr w:type="spellStart"/>
+      <w:hyperlink r:id="rId9">
         <w:r>
           <w:rPr>
             <w:color w:val="1155CC"/>
@@ -1882,7 +1858,6 @@
           </w:rPr>
           <w:t>colab</w:t>
         </w:r>
-        <w:proofErr w:type="spellEnd"/>
       </w:hyperlink>
       <w:r>
         <w:t>, which has (limited) free access to GPUs.</w:t>
@@ -1930,8 +1905,7 @@
       <w:r>
         <w:t xml:space="preserve">Install the </w:t>
       </w:r>
-      <w:hyperlink r:id="rId9">
-        <w:proofErr w:type="spellStart"/>
+      <w:hyperlink r:id="rId10">
         <w:r>
           <w:rPr>
             <w:color w:val="1155CC"/>
@@ -1939,9 +1913,8 @@
           </w:rPr>
           <w:t>simpletransformers</w:t>
         </w:r>
-        <w:proofErr w:type="spellEnd"/>
       </w:hyperlink>
-      <w:hyperlink r:id="rId10">
+      <w:hyperlink r:id="rId11">
         <w:r>
           <w:rPr>
             <w:color w:val="1155CC"/>
@@ -1957,21 +1930,7 @@
         <w:rPr>
           <w:i/>
         </w:rPr>
-        <w:t xml:space="preserve"> !pip install </w:t>
-      </w:r>
-      <w:proofErr w:type="spellStart"/>
-      <w:r>
-        <w:rPr>
-          <w:i/>
-        </w:rPr>
-        <w:t>simpletransformers</w:t>
-      </w:r>
-      <w:proofErr w:type="spellEnd"/>
-      <w:r>
-        <w:rPr>
-          <w:i/>
-        </w:rPr>
-        <w:t xml:space="preserve"> </w:t>
+        <w:t xml:space="preserve"> !pip install simpletransformers </w:t>
       </w:r>
     </w:p>
     <w:p>
@@ -1992,7 +1951,7 @@
       <w:r>
         <w:t xml:space="preserve">Follow the </w:t>
       </w:r>
-      <w:hyperlink r:id="rId11">
+      <w:hyperlink r:id="rId12">
         <w:r>
           <w:rPr>
             <w:color w:val="1155CC"/>
@@ -2002,31 +1961,7 @@
         </w:r>
       </w:hyperlink>
       <w:r>
-        <w:t xml:space="preserve"> to load a pre-trained BERT model: </w:t>
-      </w:r>
-      <w:proofErr w:type="spellStart"/>
-      <w:r>
-        <w:t>ClassificationModel</w:t>
-      </w:r>
-      <w:proofErr w:type="spellEnd"/>
-      <w:r>
-        <w:t>('</w:t>
-      </w:r>
-      <w:proofErr w:type="spellStart"/>
-      <w:r>
-        <w:t>bert</w:t>
-      </w:r>
-      <w:proofErr w:type="spellEnd"/>
-      <w:r>
-        <w:t>', '</w:t>
-      </w:r>
-      <w:proofErr w:type="spellStart"/>
-      <w:r>
-        <w:t>bert</w:t>
-      </w:r>
-      <w:proofErr w:type="spellEnd"/>
-      <w:r>
-        <w:t xml:space="preserve">-base-cased') </w:t>
+        <w:t xml:space="preserve"> to load a pre-trained BERT model: ClassificationModel('bert', 'bert-base-cased') </w:t>
       </w:r>
     </w:p>
     <w:p>
@@ -2870,7 +2805,7 @@
       <w:r>
         <w:t xml:space="preserve">Compare your results to the baselines and to the results described in the </w:t>
       </w:r>
-      <w:hyperlink r:id="rId12">
+      <w:hyperlink r:id="rId13">
         <w:r>
           <w:rPr>
             <w:color w:val="1155CC"/>
@@ -2929,23 +2864,7 @@
         <w:ind w:left="720"/>
       </w:pPr>
       <w:r>
-        <w:t xml:space="preserve">The tokenizer works with </w:t>
-      </w:r>
-      <w:proofErr w:type="spellStart"/>
-      <w:r>
-        <w:t>subwords</w:t>
-      </w:r>
-      <w:proofErr w:type="spellEnd"/>
-      <w:r>
-        <w:t xml:space="preserve">. If a token is split into multiple </w:t>
-      </w:r>
-      <w:proofErr w:type="spellStart"/>
-      <w:r>
-        <w:t>subwords</w:t>
-      </w:r>
-      <w:proofErr w:type="spellEnd"/>
-      <w:r>
-        <w:t xml:space="preserve">, this is indicated with a special symbol. </w:t>
+        <w:t xml:space="preserve">The tokenizer works with subwords. If a token is split into multiple subwords, this is indicated with a special symbol. </w:t>
       </w:r>
     </w:p>
     <w:p>
@@ -2973,35 +2892,7 @@
         <w:rPr>
           <w:highlight w:val="white"/>
         </w:rPr>
-        <w:t xml:space="preserve">Calculate how many times a token is split into </w:t>
-      </w:r>
-      <w:proofErr w:type="spellStart"/>
-      <w:r>
-        <w:rPr>
-          <w:highlight w:val="white"/>
-        </w:rPr>
-        <w:t>subwords</w:t>
-      </w:r>
-      <w:proofErr w:type="spellEnd"/>
-      <w:r>
-        <w:rPr>
-          <w:highlight w:val="white"/>
-        </w:rPr>
-        <w:t xml:space="preserve"> (hint: use </w:t>
-      </w:r>
-      <w:proofErr w:type="spellStart"/>
-      <w:r>
-        <w:rPr>
-          <w:highlight w:val="white"/>
-        </w:rPr>
-        <w:t>model.tokenizer.tokenize</w:t>
-      </w:r>
-      <w:proofErr w:type="spellEnd"/>
-      <w:r>
-        <w:rPr>
-          <w:highlight w:val="white"/>
-        </w:rPr>
-        <w:t xml:space="preserve">()). </w:t>
+        <w:t xml:space="preserve">Calculate how many times a token is split into subwords (hint: use model.tokenizer.tokenize()). </w:t>
       </w:r>
       <w:r>
         <w:rPr>
@@ -3038,21 +2929,7 @@
         <w:rPr>
           <w:highlight w:val="white"/>
         </w:rPr>
-        <w:t xml:space="preserve">Number of tokens that have been split into </w:t>
-      </w:r>
-      <w:proofErr w:type="spellStart"/>
-      <w:r>
-        <w:rPr>
-          <w:highlight w:val="white"/>
-        </w:rPr>
-        <w:t>subwords</w:t>
-      </w:r>
-      <w:proofErr w:type="spellEnd"/>
-      <w:r>
-        <w:rPr>
-          <w:highlight w:val="white"/>
-        </w:rPr>
-        <w:t xml:space="preserve">: </w:t>
+        <w:t xml:space="preserve">Number of tokens that have been split into subwords: </w:t>
       </w:r>
     </w:p>
     <w:p>
@@ -3067,21 +2944,7 @@
         <w:rPr>
           <w:highlight w:val="white"/>
         </w:rPr>
-        <w:t xml:space="preserve">Example: if ‘URL’ is tokenized by BERT as ‘U’, ‘##RL’, consider it as one token split into two </w:t>
-      </w:r>
-      <w:proofErr w:type="spellStart"/>
-      <w:r>
-        <w:rPr>
-          <w:highlight w:val="white"/>
-        </w:rPr>
-        <w:t>subwords</w:t>
-      </w:r>
-      <w:proofErr w:type="spellEnd"/>
-      <w:r>
-        <w:rPr>
-          <w:highlight w:val="white"/>
-        </w:rPr>
-        <w:t xml:space="preserve">. </w:t>
+        <w:t xml:space="preserve">Example: if ‘URL’ is tokenized by BERT as ‘U’, ‘##RL’, consider it as one token split into two subwords. </w:t>
       </w:r>
     </w:p>
     <w:p>
@@ -3099,21 +2962,7 @@
         <w:rPr>
           <w:highlight w:val="white"/>
         </w:rPr>
-        <w:t xml:space="preserve">What is the average number of </w:t>
-      </w:r>
-      <w:proofErr w:type="spellStart"/>
-      <w:r>
-        <w:rPr>
-          <w:highlight w:val="white"/>
-        </w:rPr>
-        <w:t>subwords</w:t>
-      </w:r>
-      <w:proofErr w:type="spellEnd"/>
-      <w:r>
-        <w:rPr>
-          <w:highlight w:val="white"/>
-        </w:rPr>
-        <w:t xml:space="preserve"> per token? </w:t>
+        <w:t xml:space="preserve">What is the average number of subwords per token? </w:t>
       </w:r>
       <w:r>
         <w:rPr>
@@ -3135,21 +2984,7 @@
         <w:rPr>
           <w:highlight w:val="white"/>
         </w:rPr>
-        <w:t xml:space="preserve">Average number of </w:t>
-      </w:r>
-      <w:proofErr w:type="spellStart"/>
-      <w:r>
-        <w:rPr>
-          <w:highlight w:val="white"/>
-        </w:rPr>
-        <w:t>subwords</w:t>
-      </w:r>
-      <w:proofErr w:type="spellEnd"/>
-      <w:r>
-        <w:rPr>
-          <w:highlight w:val="white"/>
-        </w:rPr>
-        <w:t xml:space="preserve"> per token: </w:t>
+        <w:t xml:space="preserve">Average number of subwords per token: </w:t>
       </w:r>
     </w:p>
     <w:p>
@@ -3167,21 +3002,7 @@
         <w:rPr>
           <w:highlight w:val="white"/>
         </w:rPr>
-        <w:t xml:space="preserve">Provide 3 examples of a </w:t>
-      </w:r>
-      <w:proofErr w:type="spellStart"/>
-      <w:r>
-        <w:rPr>
-          <w:highlight w:val="white"/>
-        </w:rPr>
-        <w:t>subword</w:t>
-      </w:r>
-      <w:proofErr w:type="spellEnd"/>
-      <w:r>
-        <w:rPr>
-          <w:highlight w:val="white"/>
-        </w:rPr>
-        <w:t xml:space="preserve"> split that is not meaningful from a linguistic perspective. </w:t>
+        <w:t xml:space="preserve">Provide 3 examples of a subword split that is not meaningful from a linguistic perspective. </w:t>
       </w:r>
       <w:r>
         <w:rPr>
@@ -3292,35 +3113,7 @@
         <w:rPr>
           <w:highlight w:val="white"/>
         </w:rPr>
-        <w:t>BERT’s tokenizer uses a fixed vocabulary for tokenizing any input (</w:t>
-      </w:r>
-      <w:proofErr w:type="spellStart"/>
-      <w:r>
-        <w:rPr>
-          <w:highlight w:val="white"/>
-        </w:rPr>
-        <w:t>model.tokenizer.vocab</w:t>
-      </w:r>
-      <w:proofErr w:type="spellEnd"/>
-      <w:r>
-        <w:rPr>
-          <w:highlight w:val="white"/>
-        </w:rPr>
-        <w:t xml:space="preserve">). How long (in characters) is the longest </w:t>
-      </w:r>
-      <w:proofErr w:type="spellStart"/>
-      <w:r>
-        <w:rPr>
-          <w:highlight w:val="white"/>
-        </w:rPr>
-        <w:t>subword</w:t>
-      </w:r>
-      <w:proofErr w:type="spellEnd"/>
-      <w:r>
-        <w:rPr>
-          <w:highlight w:val="white"/>
-        </w:rPr>
-        <w:t xml:space="preserve"> in the BERT’s vocabulary? </w:t>
+        <w:t xml:space="preserve">BERT’s tokenizer uses a fixed vocabulary for tokenizing any input (model.tokenizer.vocab). How long (in characters) is the longest subword in the BERT’s vocabulary? </w:t>
       </w:r>
       <w:r>
         <w:rPr>
@@ -3342,21 +3135,7 @@
         <w:rPr>
           <w:highlight w:val="white"/>
         </w:rPr>
-        <w:t xml:space="preserve">Length of the longest </w:t>
-      </w:r>
-      <w:proofErr w:type="spellStart"/>
-      <w:r>
-        <w:rPr>
-          <w:highlight w:val="white"/>
-        </w:rPr>
-        <w:t>subword</w:t>
-      </w:r>
-      <w:proofErr w:type="spellEnd"/>
-      <w:r>
-        <w:rPr>
-          <w:highlight w:val="white"/>
-        </w:rPr>
-        <w:t xml:space="preserve">: </w:t>
+        <w:t xml:space="preserve">Length of the longest subword: </w:t>
       </w:r>
     </w:p>
     <w:p>
@@ -3372,21 +3151,7 @@
         <w:rPr>
           <w:highlight w:val="white"/>
         </w:rPr>
-        <w:t xml:space="preserve">Example of a </w:t>
-      </w:r>
-      <w:proofErr w:type="spellStart"/>
-      <w:r>
-        <w:rPr>
-          <w:highlight w:val="white"/>
-        </w:rPr>
-        <w:t>subword</w:t>
-      </w:r>
-      <w:proofErr w:type="spellEnd"/>
-      <w:r>
-        <w:rPr>
-          <w:highlight w:val="white"/>
-        </w:rPr>
-        <w:t xml:space="preserve"> with max. length:</w:t>
+        <w:t>Example of a subword with max. length:</w:t>
       </w:r>
     </w:p>
     <w:p/>
@@ -3408,7 +3173,7 @@
       <w:r>
         <w:t xml:space="preserve">Often accuracy or other evaluation metrics on held-out test data do not reflect the actual model behavior. To get more insights into the model performance, we will employ three different diagnostic tests, as described in </w:t>
       </w:r>
-      <w:hyperlink r:id="rId13">
+      <w:hyperlink r:id="rId14">
         <w:r>
           <w:rPr>
             <w:color w:val="1155CC"/>
@@ -3434,7 +3199,7 @@
           <w:numId w:val="6"/>
         </w:numPr>
       </w:pPr>
-      <w:hyperlink r:id="rId14">
+      <w:hyperlink r:id="rId15">
         <w:r>
           <w:rPr>
             <w:color w:val="1155CC"/>
@@ -3451,7 +3216,7 @@
           <w:numId w:val="6"/>
         </w:numPr>
       </w:pPr>
-      <w:hyperlink r:id="rId15">
+      <w:hyperlink r:id="rId16">
         <w:r>
           <w:rPr>
             <w:color w:val="1155CC"/>
@@ -3483,7 +3248,7 @@
       <w:r>
         <w:t xml:space="preserve">Use a subset of the OLIDv1 test set, which contains 100 instances: (olid-subset-diagnostic-tests.csv, can be found in the same </w:t>
       </w:r>
-      <w:hyperlink r:id="rId16">
+      <w:hyperlink r:id="rId17">
         <w:r>
           <w:rPr>
             <w:color w:val="1155CC"/>
@@ -3529,17 +3294,9 @@
         <w:t xml:space="preserve">(6 points) </w:t>
       </w:r>
       <w:r>
-        <w:t xml:space="preserve">Spelling variations are sometimes used </w:t>
-      </w:r>
-      <w:proofErr w:type="spellStart"/>
-      <w:r>
-        <w:t>adversarially</w:t>
-      </w:r>
-      <w:proofErr w:type="spellEnd"/>
-      <w:r>
-        <w:t xml:space="preserve"> to obfuscate and avoid detection (</w:t>
-      </w:r>
-      <w:hyperlink r:id="rId17">
+        <w:t>Spelling variations are sometimes used adversarially to obfuscate and avoid detection (</w:t>
+      </w:r>
+      <w:hyperlink r:id="rId18">
         <w:r>
           <w:rPr>
             <w:color w:val="1155CC"/>
@@ -3559,23 +3316,13 @@
       <w:r>
         <w:t>Use checklist to add spelling variations (typos) to the subset (olid-subset-diagnostic-tests.csv) and evaluate the model's performance on the perturbed data. Use a fixed random seed (</w:t>
       </w:r>
-      <w:proofErr w:type="spellStart"/>
       <w:r>
         <w:rPr>
           <w:rFonts w:ascii="Courier New" w:eastAsia="Courier New" w:hAnsi="Courier New" w:cs="Courier New"/>
           <w:sz w:val="21"/>
           <w:szCs w:val="21"/>
         </w:rPr>
-        <w:t>np.random.seed</w:t>
-      </w:r>
-      <w:proofErr w:type="spellEnd"/>
-      <w:r>
-        <w:rPr>
-          <w:rFonts w:ascii="Courier New" w:eastAsia="Courier New" w:hAnsi="Courier New" w:cs="Courier New"/>
-          <w:sz w:val="21"/>
-          <w:szCs w:val="21"/>
-        </w:rPr>
-        <w:t>(</w:t>
+        <w:t>np.random.seed(</w:t>
       </w:r>
       <w:r>
         <w:rPr>
@@ -3659,7 +3406,795 @@
     </w:p>
     <w:p>
       <w:pPr>
-        <w:ind w:left="1440"/>
+        <w:rPr>
+          <w:b/>
+        </w:rPr>
+      </w:pPr>
+    </w:p>
+    <w:p>
+      <w:pPr>
+        <w:rPr>
+          <w:b/>
+        </w:rPr>
+      </w:pPr>
+    </w:p>
+    <w:p>
+      <w:pPr>
+        <w:rPr>
+          <w:b/>
+        </w:rPr>
+      </w:pPr>
+    </w:p>
+    <w:p/>
+    <w:tbl>
+      <w:tblPr>
+        <w:tblW w:w="0" w:type="auto"/>
+        <w:tblCellMar>
+          <w:top w:w="15" w:type="dxa"/>
+          <w:left w:w="15" w:type="dxa"/>
+          <w:bottom w:w="15" w:type="dxa"/>
+          <w:right w:w="15" w:type="dxa"/>
+        </w:tblCellMar>
+        <w:tblLook w:val="04A0" w:firstRow="1" w:lastRow="0" w:firstColumn="1" w:lastColumn="0" w:noHBand="0" w:noVBand="1"/>
+      </w:tblPr>
+      <w:tblGrid>
+        <w:gridCol w:w="1105"/>
+        <w:gridCol w:w="2108"/>
+        <w:gridCol w:w="2071"/>
+        <w:gridCol w:w="2071"/>
+      </w:tblGrid>
+      <w:tr>
+        <w:tc>
+          <w:tcPr>
+            <w:tcW w:w="0" w:type="auto"/>
+            <w:tcBorders>
+              <w:top w:val="single" w:sz="8" w:space="0" w:color="000000"/>
+              <w:left w:val="single" w:sz="8" w:space="0" w:color="000000"/>
+              <w:bottom w:val="single" w:sz="8" w:space="0" w:color="000000"/>
+              <w:right w:val="single" w:sz="8" w:space="0" w:color="000000"/>
+            </w:tcBorders>
+            <w:tcMar>
+              <w:top w:w="100" w:type="dxa"/>
+              <w:left w:w="100" w:type="dxa"/>
+              <w:bottom w:w="100" w:type="dxa"/>
+              <w:right w:w="100" w:type="dxa"/>
+            </w:tcMar>
+            <w:hideMark/>
+          </w:tcPr>
+          <w:p>
+            <w:pPr>
+              <w:spacing w:line="240" w:lineRule="auto"/>
+              <w:rPr>
+                <w:rFonts w:ascii="Times New Roman" w:eastAsia="Times New Roman" w:hAnsi="Times New Roman" w:cs="Times New Roman"/>
+                <w:sz w:val="24"/>
+                <w:szCs w:val="24"/>
+                <w:lang w:val="en-NL" w:eastAsia="en-NL"/>
+              </w:rPr>
+            </w:pPr>
+          </w:p>
+        </w:tc>
+        <w:tc>
+          <w:tcPr>
+            <w:tcW w:w="0" w:type="auto"/>
+            <w:tcBorders>
+              <w:top w:val="single" w:sz="8" w:space="0" w:color="000000"/>
+              <w:left w:val="single" w:sz="8" w:space="0" w:color="000000"/>
+              <w:bottom w:val="single" w:sz="8" w:space="0" w:color="000000"/>
+              <w:right w:val="single" w:sz="8" w:space="0" w:color="000000"/>
+            </w:tcBorders>
+            <w:tcMar>
+              <w:top w:w="100" w:type="dxa"/>
+              <w:left w:w="100" w:type="dxa"/>
+              <w:bottom w:w="100" w:type="dxa"/>
+              <w:right w:w="100" w:type="dxa"/>
+            </w:tcMar>
+            <w:hideMark/>
+          </w:tcPr>
+          <w:p>
+            <w:pPr>
+              <w:spacing w:line="240" w:lineRule="auto"/>
+              <w:rPr>
+                <w:rFonts w:ascii="Times New Roman" w:eastAsia="Times New Roman" w:hAnsi="Times New Roman" w:cs="Times New Roman"/>
+                <w:sz w:val="24"/>
+                <w:szCs w:val="24"/>
+                <w:lang w:val="en-NL" w:eastAsia="en-NL"/>
+              </w:rPr>
+            </w:pPr>
+            <w:r>
+              <w:rPr>
+                <w:rFonts w:eastAsia="Times New Roman"/>
+                <w:color w:val="000000"/>
+                <w:lang w:val="en-NL" w:eastAsia="en-NL"/>
+              </w:rPr>
+              <w:t>Non-perturbed data</w:t>
+            </w:r>
+          </w:p>
+        </w:tc>
+        <w:tc>
+          <w:tcPr>
+            <w:tcW w:w="0" w:type="auto"/>
+            <w:tcBorders>
+              <w:top w:val="single" w:sz="8" w:space="0" w:color="000000"/>
+              <w:left w:val="single" w:sz="8" w:space="0" w:color="000000"/>
+              <w:bottom w:val="single" w:sz="8" w:space="0" w:color="000000"/>
+              <w:right w:val="single" w:sz="8" w:space="0" w:color="000000"/>
+            </w:tcBorders>
+            <w:tcMar>
+              <w:top w:w="100" w:type="dxa"/>
+              <w:left w:w="100" w:type="dxa"/>
+              <w:bottom w:w="100" w:type="dxa"/>
+              <w:right w:w="100" w:type="dxa"/>
+            </w:tcMar>
+            <w:hideMark/>
+          </w:tcPr>
+          <w:p>
+            <w:pPr>
+              <w:spacing w:line="240" w:lineRule="auto"/>
+              <w:rPr>
+                <w:rFonts w:ascii="Times New Roman" w:eastAsia="Times New Roman" w:hAnsi="Times New Roman" w:cs="Times New Roman"/>
+                <w:sz w:val="24"/>
+                <w:szCs w:val="24"/>
+                <w:lang w:val="en-NL" w:eastAsia="en-NL"/>
+              </w:rPr>
+            </w:pPr>
+            <w:r>
+              <w:rPr>
+                <w:rFonts w:eastAsia="Times New Roman"/>
+                <w:color w:val="000000"/>
+                <w:lang w:val="en-NL" w:eastAsia="en-NL"/>
+              </w:rPr>
+              <w:t>Perturbed - 2 typos</w:t>
+            </w:r>
+          </w:p>
+        </w:tc>
+        <w:tc>
+          <w:tcPr>
+            <w:tcW w:w="0" w:type="auto"/>
+            <w:tcBorders>
+              <w:top w:val="single" w:sz="8" w:space="0" w:color="000000"/>
+              <w:left w:val="single" w:sz="8" w:space="0" w:color="000000"/>
+              <w:bottom w:val="single" w:sz="8" w:space="0" w:color="000000"/>
+              <w:right w:val="single" w:sz="8" w:space="0" w:color="000000"/>
+            </w:tcBorders>
+            <w:tcMar>
+              <w:top w:w="100" w:type="dxa"/>
+              <w:left w:w="100" w:type="dxa"/>
+              <w:bottom w:w="100" w:type="dxa"/>
+              <w:right w:w="100" w:type="dxa"/>
+            </w:tcMar>
+            <w:hideMark/>
+          </w:tcPr>
+          <w:p>
+            <w:pPr>
+              <w:spacing w:line="240" w:lineRule="auto"/>
+              <w:rPr>
+                <w:rFonts w:ascii="Times New Roman" w:eastAsia="Times New Roman" w:hAnsi="Times New Roman" w:cs="Times New Roman"/>
+                <w:sz w:val="24"/>
+                <w:szCs w:val="24"/>
+                <w:lang w:val="en-NL" w:eastAsia="en-NL"/>
+              </w:rPr>
+            </w:pPr>
+            <w:r>
+              <w:rPr>
+                <w:rFonts w:eastAsia="Times New Roman"/>
+                <w:color w:val="000000"/>
+                <w:lang w:val="en-NL" w:eastAsia="en-NL"/>
+              </w:rPr>
+              <w:t>Perturbed - 4 typos</w:t>
+            </w:r>
+          </w:p>
+        </w:tc>
+      </w:tr>
+      <w:tr>
+        <w:tc>
+          <w:tcPr>
+            <w:tcW w:w="0" w:type="auto"/>
+            <w:tcBorders>
+              <w:top w:val="single" w:sz="8" w:space="0" w:color="000000"/>
+              <w:left w:val="single" w:sz="8" w:space="0" w:color="000000"/>
+              <w:bottom w:val="single" w:sz="8" w:space="0" w:color="000000"/>
+              <w:right w:val="single" w:sz="8" w:space="0" w:color="000000"/>
+            </w:tcBorders>
+            <w:tcMar>
+              <w:top w:w="100" w:type="dxa"/>
+              <w:left w:w="100" w:type="dxa"/>
+              <w:bottom w:w="100" w:type="dxa"/>
+              <w:right w:w="100" w:type="dxa"/>
+            </w:tcMar>
+            <w:hideMark/>
+          </w:tcPr>
+          <w:p>
+            <w:pPr>
+              <w:spacing w:line="240" w:lineRule="auto"/>
+              <w:rPr>
+                <w:rFonts w:ascii="Times New Roman" w:eastAsia="Times New Roman" w:hAnsi="Times New Roman" w:cs="Times New Roman"/>
+                <w:sz w:val="24"/>
+                <w:szCs w:val="24"/>
+                <w:lang w:val="en-NL" w:eastAsia="en-NL"/>
+              </w:rPr>
+            </w:pPr>
+            <w:r>
+              <w:rPr>
+                <w:rFonts w:eastAsia="Times New Roman"/>
+                <w:color w:val="000000"/>
+                <w:lang w:val="en-NL" w:eastAsia="en-NL"/>
+              </w:rPr>
+              <w:t>Precision</w:t>
+            </w:r>
+          </w:p>
+        </w:tc>
+        <w:tc>
+          <w:tcPr>
+            <w:tcW w:w="0" w:type="auto"/>
+            <w:tcBorders>
+              <w:top w:val="single" w:sz="8" w:space="0" w:color="000000"/>
+              <w:left w:val="single" w:sz="8" w:space="0" w:color="000000"/>
+              <w:bottom w:val="single" w:sz="8" w:space="0" w:color="000000"/>
+              <w:right w:val="single" w:sz="8" w:space="0" w:color="000000"/>
+            </w:tcBorders>
+            <w:tcMar>
+              <w:top w:w="100" w:type="dxa"/>
+              <w:left w:w="100" w:type="dxa"/>
+              <w:bottom w:w="100" w:type="dxa"/>
+              <w:right w:w="100" w:type="dxa"/>
+            </w:tcMar>
+            <w:hideMark/>
+          </w:tcPr>
+          <w:p>
+            <w:pPr>
+              <w:spacing w:line="240" w:lineRule="auto"/>
+              <w:rPr>
+                <w:rFonts w:ascii="Times New Roman" w:eastAsia="Times New Roman" w:hAnsi="Times New Roman" w:cs="Times New Roman"/>
+                <w:sz w:val="24"/>
+                <w:szCs w:val="24"/>
+                <w:lang w:val="en-NL" w:eastAsia="en-NL"/>
+              </w:rPr>
+            </w:pPr>
+            <w:r>
+              <w:rPr>
+                <w:rFonts w:eastAsia="Times New Roman"/>
+                <w:color w:val="000000"/>
+                <w:lang w:val="en-NL" w:eastAsia="en-NL"/>
+              </w:rPr>
+              <w:t>0.8293</w:t>
+            </w:r>
+          </w:p>
+        </w:tc>
+        <w:tc>
+          <w:tcPr>
+            <w:tcW w:w="0" w:type="auto"/>
+            <w:tcBorders>
+              <w:top w:val="single" w:sz="8" w:space="0" w:color="000000"/>
+              <w:left w:val="single" w:sz="8" w:space="0" w:color="000000"/>
+              <w:bottom w:val="single" w:sz="8" w:space="0" w:color="000000"/>
+              <w:right w:val="single" w:sz="8" w:space="0" w:color="000000"/>
+            </w:tcBorders>
+            <w:tcMar>
+              <w:top w:w="100" w:type="dxa"/>
+              <w:left w:w="100" w:type="dxa"/>
+              <w:bottom w:w="100" w:type="dxa"/>
+              <w:right w:w="100" w:type="dxa"/>
+            </w:tcMar>
+            <w:hideMark/>
+          </w:tcPr>
+          <w:p>
+            <w:pPr>
+              <w:spacing w:line="240" w:lineRule="auto"/>
+              <w:rPr>
+                <w:rFonts w:ascii="Times New Roman" w:eastAsia="Times New Roman" w:hAnsi="Times New Roman" w:cs="Times New Roman"/>
+                <w:sz w:val="24"/>
+                <w:szCs w:val="24"/>
+                <w:lang w:val="en-NL" w:eastAsia="en-NL"/>
+              </w:rPr>
+            </w:pPr>
+            <w:r>
+              <w:rPr>
+                <w:rFonts w:eastAsia="Times New Roman"/>
+                <w:color w:val="000000"/>
+                <w:lang w:val="en-NL" w:eastAsia="en-NL"/>
+              </w:rPr>
+              <w:t>0.84 ?!</w:t>
+            </w:r>
+          </w:p>
+        </w:tc>
+        <w:tc>
+          <w:tcPr>
+            <w:tcW w:w="0" w:type="auto"/>
+            <w:tcBorders>
+              <w:top w:val="single" w:sz="8" w:space="0" w:color="000000"/>
+              <w:left w:val="single" w:sz="8" w:space="0" w:color="000000"/>
+              <w:bottom w:val="single" w:sz="8" w:space="0" w:color="000000"/>
+              <w:right w:val="single" w:sz="8" w:space="0" w:color="000000"/>
+            </w:tcBorders>
+            <w:tcMar>
+              <w:top w:w="100" w:type="dxa"/>
+              <w:left w:w="100" w:type="dxa"/>
+              <w:bottom w:w="100" w:type="dxa"/>
+              <w:right w:w="100" w:type="dxa"/>
+            </w:tcMar>
+            <w:hideMark/>
+          </w:tcPr>
+          <w:p>
+            <w:pPr>
+              <w:spacing w:line="240" w:lineRule="auto"/>
+              <w:rPr>
+                <w:rFonts w:ascii="Times New Roman" w:eastAsia="Times New Roman" w:hAnsi="Times New Roman" w:cs="Times New Roman"/>
+                <w:sz w:val="24"/>
+                <w:szCs w:val="24"/>
+                <w:lang w:val="en-NL" w:eastAsia="en-NL"/>
+              </w:rPr>
+            </w:pPr>
+            <w:r>
+              <w:rPr>
+                <w:rFonts w:eastAsia="Times New Roman"/>
+                <w:color w:val="000000"/>
+                <w:lang w:val="en-NL" w:eastAsia="en-NL"/>
+              </w:rPr>
+              <w:t>0.8286</w:t>
+            </w:r>
+          </w:p>
+        </w:tc>
+      </w:tr>
+      <w:tr>
+        <w:tc>
+          <w:tcPr>
+            <w:tcW w:w="0" w:type="auto"/>
+            <w:tcBorders>
+              <w:top w:val="single" w:sz="8" w:space="0" w:color="000000"/>
+              <w:left w:val="single" w:sz="8" w:space="0" w:color="000000"/>
+              <w:bottom w:val="single" w:sz="8" w:space="0" w:color="000000"/>
+              <w:right w:val="single" w:sz="8" w:space="0" w:color="000000"/>
+            </w:tcBorders>
+            <w:tcMar>
+              <w:top w:w="100" w:type="dxa"/>
+              <w:left w:w="100" w:type="dxa"/>
+              <w:bottom w:w="100" w:type="dxa"/>
+              <w:right w:w="100" w:type="dxa"/>
+            </w:tcMar>
+            <w:hideMark/>
+          </w:tcPr>
+          <w:p>
+            <w:pPr>
+              <w:spacing w:line="240" w:lineRule="auto"/>
+              <w:rPr>
+                <w:rFonts w:ascii="Times New Roman" w:eastAsia="Times New Roman" w:hAnsi="Times New Roman" w:cs="Times New Roman"/>
+                <w:sz w:val="24"/>
+                <w:szCs w:val="24"/>
+                <w:lang w:val="en-NL" w:eastAsia="en-NL"/>
+              </w:rPr>
+            </w:pPr>
+            <w:r>
+              <w:rPr>
+                <w:rFonts w:eastAsia="Times New Roman"/>
+                <w:color w:val="000000"/>
+                <w:lang w:val="en-NL" w:eastAsia="en-NL"/>
+              </w:rPr>
+              <w:t>Recall</w:t>
+            </w:r>
+          </w:p>
+        </w:tc>
+        <w:tc>
+          <w:tcPr>
+            <w:tcW w:w="0" w:type="auto"/>
+            <w:tcBorders>
+              <w:top w:val="single" w:sz="8" w:space="0" w:color="000000"/>
+              <w:left w:val="single" w:sz="8" w:space="0" w:color="000000"/>
+              <w:bottom w:val="single" w:sz="8" w:space="0" w:color="000000"/>
+              <w:right w:val="single" w:sz="8" w:space="0" w:color="000000"/>
+            </w:tcBorders>
+            <w:tcMar>
+              <w:top w:w="100" w:type="dxa"/>
+              <w:left w:w="100" w:type="dxa"/>
+              <w:bottom w:w="100" w:type="dxa"/>
+              <w:right w:w="100" w:type="dxa"/>
+            </w:tcMar>
+            <w:hideMark/>
+          </w:tcPr>
+          <w:p>
+            <w:pPr>
+              <w:spacing w:line="240" w:lineRule="auto"/>
+              <w:rPr>
+                <w:rFonts w:ascii="Times New Roman" w:eastAsia="Times New Roman" w:hAnsi="Times New Roman" w:cs="Times New Roman"/>
+                <w:sz w:val="24"/>
+                <w:szCs w:val="24"/>
+                <w:lang w:val="en-NL" w:eastAsia="en-NL"/>
+              </w:rPr>
+            </w:pPr>
+            <w:r>
+              <w:rPr>
+                <w:rFonts w:eastAsia="Times New Roman"/>
+                <w:color w:val="000000"/>
+                <w:lang w:val="en-NL" w:eastAsia="en-NL"/>
+              </w:rPr>
+              <w:t>0.68</w:t>
+            </w:r>
+          </w:p>
+        </w:tc>
+        <w:tc>
+          <w:tcPr>
+            <w:tcW w:w="0" w:type="auto"/>
+            <w:tcBorders>
+              <w:top w:val="single" w:sz="8" w:space="0" w:color="000000"/>
+              <w:left w:val="single" w:sz="8" w:space="0" w:color="000000"/>
+              <w:bottom w:val="single" w:sz="8" w:space="0" w:color="000000"/>
+              <w:right w:val="single" w:sz="8" w:space="0" w:color="000000"/>
+            </w:tcBorders>
+            <w:tcMar>
+              <w:top w:w="100" w:type="dxa"/>
+              <w:left w:w="100" w:type="dxa"/>
+              <w:bottom w:w="100" w:type="dxa"/>
+              <w:right w:w="100" w:type="dxa"/>
+            </w:tcMar>
+            <w:hideMark/>
+          </w:tcPr>
+          <w:p>
+            <w:pPr>
+              <w:spacing w:line="240" w:lineRule="auto"/>
+              <w:rPr>
+                <w:rFonts w:ascii="Times New Roman" w:eastAsia="Times New Roman" w:hAnsi="Times New Roman" w:cs="Times New Roman"/>
+                <w:sz w:val="24"/>
+                <w:szCs w:val="24"/>
+                <w:lang w:val="en-NL" w:eastAsia="en-NL"/>
+              </w:rPr>
+            </w:pPr>
+            <w:r>
+              <w:rPr>
+                <w:rFonts w:eastAsia="Times New Roman"/>
+                <w:color w:val="000000"/>
+                <w:lang w:val="en-NL" w:eastAsia="en-NL"/>
+              </w:rPr>
+              <w:t>0.64</w:t>
+            </w:r>
+          </w:p>
+        </w:tc>
+        <w:tc>
+          <w:tcPr>
+            <w:tcW w:w="0" w:type="auto"/>
+            <w:tcBorders>
+              <w:top w:val="single" w:sz="8" w:space="0" w:color="000000"/>
+              <w:left w:val="single" w:sz="8" w:space="0" w:color="000000"/>
+              <w:bottom w:val="single" w:sz="8" w:space="0" w:color="000000"/>
+              <w:right w:val="single" w:sz="8" w:space="0" w:color="000000"/>
+            </w:tcBorders>
+            <w:tcMar>
+              <w:top w:w="100" w:type="dxa"/>
+              <w:left w:w="100" w:type="dxa"/>
+              <w:bottom w:w="100" w:type="dxa"/>
+              <w:right w:w="100" w:type="dxa"/>
+            </w:tcMar>
+            <w:hideMark/>
+          </w:tcPr>
+          <w:p>
+            <w:pPr>
+              <w:spacing w:line="240" w:lineRule="auto"/>
+              <w:rPr>
+                <w:rFonts w:ascii="Times New Roman" w:eastAsia="Times New Roman" w:hAnsi="Times New Roman" w:cs="Times New Roman"/>
+                <w:sz w:val="24"/>
+                <w:szCs w:val="24"/>
+                <w:lang w:val="en-NL" w:eastAsia="en-NL"/>
+              </w:rPr>
+            </w:pPr>
+            <w:r>
+              <w:rPr>
+                <w:rFonts w:eastAsia="Times New Roman"/>
+                <w:color w:val="000000"/>
+                <w:lang w:val="en-NL" w:eastAsia="en-NL"/>
+              </w:rPr>
+              <w:t>0.58</w:t>
+            </w:r>
+          </w:p>
+        </w:tc>
+      </w:tr>
+      <w:tr>
+        <w:tc>
+          <w:tcPr>
+            <w:tcW w:w="0" w:type="auto"/>
+            <w:tcBorders>
+              <w:top w:val="single" w:sz="8" w:space="0" w:color="000000"/>
+              <w:left w:val="single" w:sz="8" w:space="0" w:color="000000"/>
+              <w:bottom w:val="single" w:sz="8" w:space="0" w:color="000000"/>
+              <w:right w:val="single" w:sz="8" w:space="0" w:color="000000"/>
+            </w:tcBorders>
+            <w:tcMar>
+              <w:top w:w="100" w:type="dxa"/>
+              <w:left w:w="100" w:type="dxa"/>
+              <w:bottom w:w="100" w:type="dxa"/>
+              <w:right w:w="100" w:type="dxa"/>
+            </w:tcMar>
+            <w:hideMark/>
+          </w:tcPr>
+          <w:p>
+            <w:pPr>
+              <w:spacing w:line="240" w:lineRule="auto"/>
+              <w:rPr>
+                <w:rFonts w:ascii="Times New Roman" w:eastAsia="Times New Roman" w:hAnsi="Times New Roman" w:cs="Times New Roman"/>
+                <w:sz w:val="24"/>
+                <w:szCs w:val="24"/>
+                <w:lang w:val="en-NL" w:eastAsia="en-NL"/>
+              </w:rPr>
+            </w:pPr>
+            <w:r>
+              <w:rPr>
+                <w:rFonts w:eastAsia="Times New Roman"/>
+                <w:color w:val="000000"/>
+                <w:lang w:val="en-NL" w:eastAsia="en-NL"/>
+              </w:rPr>
+              <w:t>F1-Score</w:t>
+            </w:r>
+          </w:p>
+        </w:tc>
+        <w:tc>
+          <w:tcPr>
+            <w:tcW w:w="0" w:type="auto"/>
+            <w:tcBorders>
+              <w:top w:val="single" w:sz="8" w:space="0" w:color="000000"/>
+              <w:left w:val="single" w:sz="8" w:space="0" w:color="000000"/>
+              <w:bottom w:val="single" w:sz="8" w:space="0" w:color="000000"/>
+              <w:right w:val="single" w:sz="8" w:space="0" w:color="000000"/>
+            </w:tcBorders>
+            <w:tcMar>
+              <w:top w:w="100" w:type="dxa"/>
+              <w:left w:w="100" w:type="dxa"/>
+              <w:bottom w:w="100" w:type="dxa"/>
+              <w:right w:w="100" w:type="dxa"/>
+            </w:tcMar>
+            <w:hideMark/>
+          </w:tcPr>
+          <w:p>
+            <w:pPr>
+              <w:spacing w:line="240" w:lineRule="auto"/>
+              <w:rPr>
+                <w:rFonts w:ascii="Times New Roman" w:eastAsia="Times New Roman" w:hAnsi="Times New Roman" w:cs="Times New Roman"/>
+                <w:sz w:val="24"/>
+                <w:szCs w:val="24"/>
+                <w:lang w:val="en-NL" w:eastAsia="en-NL"/>
+              </w:rPr>
+            </w:pPr>
+            <w:r>
+              <w:rPr>
+                <w:rFonts w:eastAsia="Times New Roman"/>
+                <w:color w:val="000000"/>
+                <w:lang w:val="en-NL" w:eastAsia="en-NL"/>
+              </w:rPr>
+              <w:t>0.75</w:t>
+            </w:r>
+          </w:p>
+        </w:tc>
+        <w:tc>
+          <w:tcPr>
+            <w:tcW w:w="0" w:type="auto"/>
+            <w:tcBorders>
+              <w:top w:val="single" w:sz="8" w:space="0" w:color="000000"/>
+              <w:left w:val="single" w:sz="8" w:space="0" w:color="000000"/>
+              <w:bottom w:val="single" w:sz="8" w:space="0" w:color="000000"/>
+              <w:right w:val="single" w:sz="8" w:space="0" w:color="000000"/>
+            </w:tcBorders>
+            <w:tcMar>
+              <w:top w:w="100" w:type="dxa"/>
+              <w:left w:w="100" w:type="dxa"/>
+              <w:bottom w:w="100" w:type="dxa"/>
+              <w:right w:w="100" w:type="dxa"/>
+            </w:tcMar>
+            <w:hideMark/>
+          </w:tcPr>
+          <w:p>
+            <w:pPr>
+              <w:spacing w:line="240" w:lineRule="auto"/>
+              <w:rPr>
+                <w:rFonts w:ascii="Times New Roman" w:eastAsia="Times New Roman" w:hAnsi="Times New Roman" w:cs="Times New Roman"/>
+                <w:sz w:val="24"/>
+                <w:szCs w:val="24"/>
+                <w:lang w:val="en-NL" w:eastAsia="en-NL"/>
+              </w:rPr>
+            </w:pPr>
+            <w:r>
+              <w:rPr>
+                <w:rFonts w:eastAsia="Times New Roman"/>
+                <w:color w:val="000000"/>
+                <w:lang w:val="en-NL" w:eastAsia="en-NL"/>
+              </w:rPr>
+              <w:t>0.73</w:t>
+            </w:r>
+          </w:p>
+        </w:tc>
+        <w:tc>
+          <w:tcPr>
+            <w:tcW w:w="0" w:type="auto"/>
+            <w:tcBorders>
+              <w:top w:val="single" w:sz="8" w:space="0" w:color="000000"/>
+              <w:left w:val="single" w:sz="8" w:space="0" w:color="000000"/>
+              <w:bottom w:val="single" w:sz="8" w:space="0" w:color="000000"/>
+              <w:right w:val="single" w:sz="8" w:space="0" w:color="000000"/>
+            </w:tcBorders>
+            <w:tcMar>
+              <w:top w:w="100" w:type="dxa"/>
+              <w:left w:w="100" w:type="dxa"/>
+              <w:bottom w:w="100" w:type="dxa"/>
+              <w:right w:w="100" w:type="dxa"/>
+            </w:tcMar>
+            <w:hideMark/>
+          </w:tcPr>
+          <w:p>
+            <w:pPr>
+              <w:spacing w:line="240" w:lineRule="auto"/>
+              <w:rPr>
+                <w:rFonts w:ascii="Times New Roman" w:eastAsia="Times New Roman" w:hAnsi="Times New Roman" w:cs="Times New Roman"/>
+                <w:sz w:val="24"/>
+                <w:szCs w:val="24"/>
+                <w:lang w:val="en-NL" w:eastAsia="en-NL"/>
+              </w:rPr>
+            </w:pPr>
+            <w:r>
+              <w:rPr>
+                <w:rFonts w:eastAsia="Times New Roman"/>
+                <w:color w:val="000000"/>
+                <w:lang w:val="en-NL" w:eastAsia="en-NL"/>
+              </w:rPr>
+              <w:t>0.67</w:t>
+            </w:r>
+          </w:p>
+        </w:tc>
+      </w:tr>
+      <w:tr>
+        <w:tc>
+          <w:tcPr>
+            <w:tcW w:w="0" w:type="auto"/>
+            <w:tcBorders>
+              <w:top w:val="single" w:sz="8" w:space="0" w:color="000000"/>
+              <w:left w:val="single" w:sz="8" w:space="0" w:color="000000"/>
+              <w:bottom w:val="single" w:sz="8" w:space="0" w:color="000000"/>
+              <w:right w:val="single" w:sz="8" w:space="0" w:color="000000"/>
+            </w:tcBorders>
+            <w:tcMar>
+              <w:top w:w="100" w:type="dxa"/>
+              <w:left w:w="100" w:type="dxa"/>
+              <w:bottom w:w="100" w:type="dxa"/>
+              <w:right w:w="100" w:type="dxa"/>
+            </w:tcMar>
+            <w:hideMark/>
+          </w:tcPr>
+          <w:p>
+            <w:pPr>
+              <w:spacing w:line="240" w:lineRule="auto"/>
+              <w:rPr>
+                <w:rFonts w:ascii="Times New Roman" w:eastAsia="Times New Roman" w:hAnsi="Times New Roman" w:cs="Times New Roman"/>
+                <w:sz w:val="24"/>
+                <w:szCs w:val="24"/>
+                <w:lang w:val="en-NL" w:eastAsia="en-NL"/>
+              </w:rPr>
+            </w:pPr>
+            <w:r>
+              <w:rPr>
+                <w:rFonts w:eastAsia="Times New Roman"/>
+                <w:color w:val="000000"/>
+                <w:lang w:val="en-NL" w:eastAsia="en-NL"/>
+              </w:rPr>
+              <w:t>TP+TN</w:t>
+            </w:r>
+          </w:p>
+        </w:tc>
+        <w:tc>
+          <w:tcPr>
+            <w:tcW w:w="0" w:type="auto"/>
+            <w:tcBorders>
+              <w:top w:val="single" w:sz="8" w:space="0" w:color="000000"/>
+              <w:left w:val="single" w:sz="8" w:space="0" w:color="000000"/>
+              <w:bottom w:val="single" w:sz="8" w:space="0" w:color="000000"/>
+              <w:right w:val="single" w:sz="8" w:space="0" w:color="000000"/>
+            </w:tcBorders>
+            <w:tcMar>
+              <w:top w:w="100" w:type="dxa"/>
+              <w:left w:w="100" w:type="dxa"/>
+              <w:bottom w:w="100" w:type="dxa"/>
+              <w:right w:w="100" w:type="dxa"/>
+            </w:tcMar>
+            <w:hideMark/>
+          </w:tcPr>
+          <w:p>
+            <w:pPr>
+              <w:spacing w:line="240" w:lineRule="auto"/>
+              <w:rPr>
+                <w:rFonts w:ascii="Times New Roman" w:eastAsia="Times New Roman" w:hAnsi="Times New Roman" w:cs="Times New Roman"/>
+                <w:sz w:val="24"/>
+                <w:szCs w:val="24"/>
+                <w:lang w:val="en-NL" w:eastAsia="en-NL"/>
+              </w:rPr>
+            </w:pPr>
+            <w:r>
+              <w:rPr>
+                <w:rFonts w:eastAsia="Times New Roman"/>
+                <w:color w:val="000000"/>
+                <w:lang w:val="en-NL" w:eastAsia="en-NL"/>
+              </w:rPr>
+              <w:t>77</w:t>
+            </w:r>
+          </w:p>
+        </w:tc>
+        <w:tc>
+          <w:tcPr>
+            <w:tcW w:w="0" w:type="auto"/>
+            <w:tcBorders>
+              <w:top w:val="single" w:sz="8" w:space="0" w:color="000000"/>
+              <w:left w:val="single" w:sz="8" w:space="0" w:color="000000"/>
+              <w:bottom w:val="single" w:sz="8" w:space="0" w:color="000000"/>
+              <w:right w:val="single" w:sz="8" w:space="0" w:color="000000"/>
+            </w:tcBorders>
+            <w:tcMar>
+              <w:top w:w="100" w:type="dxa"/>
+              <w:left w:w="100" w:type="dxa"/>
+              <w:bottom w:w="100" w:type="dxa"/>
+              <w:right w:w="100" w:type="dxa"/>
+            </w:tcMar>
+            <w:hideMark/>
+          </w:tcPr>
+          <w:p>
+            <w:pPr>
+              <w:spacing w:line="240" w:lineRule="auto"/>
+              <w:rPr>
+                <w:rFonts w:ascii="Times New Roman" w:eastAsia="Times New Roman" w:hAnsi="Times New Roman" w:cs="Times New Roman"/>
+                <w:sz w:val="24"/>
+                <w:szCs w:val="24"/>
+                <w:lang w:val="en-NL" w:eastAsia="en-NL"/>
+              </w:rPr>
+            </w:pPr>
+            <w:r>
+              <w:rPr>
+                <w:rFonts w:eastAsia="Times New Roman"/>
+                <w:color w:val="000000"/>
+                <w:lang w:val="en-NL" w:eastAsia="en-NL"/>
+              </w:rPr>
+              <w:t>76</w:t>
+            </w:r>
+          </w:p>
+        </w:tc>
+        <w:tc>
+          <w:tcPr>
+            <w:tcW w:w="0" w:type="auto"/>
+            <w:tcBorders>
+              <w:top w:val="single" w:sz="8" w:space="0" w:color="000000"/>
+              <w:left w:val="single" w:sz="8" w:space="0" w:color="000000"/>
+              <w:bottom w:val="single" w:sz="8" w:space="0" w:color="000000"/>
+              <w:right w:val="single" w:sz="8" w:space="0" w:color="000000"/>
+            </w:tcBorders>
+            <w:tcMar>
+              <w:top w:w="100" w:type="dxa"/>
+              <w:left w:w="100" w:type="dxa"/>
+              <w:bottom w:w="100" w:type="dxa"/>
+              <w:right w:w="100" w:type="dxa"/>
+            </w:tcMar>
+            <w:hideMark/>
+          </w:tcPr>
+          <w:p>
+            <w:pPr>
+              <w:spacing w:line="240" w:lineRule="auto"/>
+              <w:rPr>
+                <w:rFonts w:ascii="Times New Roman" w:eastAsia="Times New Roman" w:hAnsi="Times New Roman" w:cs="Times New Roman"/>
+                <w:sz w:val="24"/>
+                <w:szCs w:val="24"/>
+                <w:lang w:val="en-NL" w:eastAsia="en-NL"/>
+              </w:rPr>
+            </w:pPr>
+            <w:r>
+              <w:rPr>
+                <w:rFonts w:eastAsia="Times New Roman"/>
+                <w:color w:val="000000"/>
+                <w:lang w:val="en-NL" w:eastAsia="en-NL"/>
+              </w:rPr>
+              <w:t>73</w:t>
+            </w:r>
+          </w:p>
+        </w:tc>
+      </w:tr>
+    </w:tbl>
+    <w:p>
+      <w:pPr>
+        <w:rPr>
+          <w:b/>
+        </w:rPr>
+      </w:pPr>
+    </w:p>
+    <w:p>
+      <w:pPr>
         <w:rPr>
           <w:b/>
         </w:rPr>
@@ -3687,222 +4222,7 @@
         </w:numPr>
       </w:pPr>
       <w:r>
-        <w:t xml:space="preserve">Check the </w:t>
-      </w:r>
-      <w:proofErr w:type="spellStart"/>
-      <w:r>
-        <w:t>add_typos</w:t>
-      </w:r>
-      <w:proofErr w:type="spellEnd"/>
-      <w:r>
-        <w:t xml:space="preserve"> function in checklist </w:t>
-      </w:r>
-      <w:hyperlink r:id="rId18">
-        <w:r>
-          <w:rPr>
-            <w:color w:val="1155CC"/>
-            <w:u w:val="single"/>
-          </w:rPr>
-          <w:t>pertub.py</w:t>
-        </w:r>
-      </w:hyperlink>
-      <w:r>
-        <w:t xml:space="preserve">. How were the typos introduced? </w:t>
-      </w:r>
-      <w:r>
-        <w:rPr>
-          <w:b/>
-        </w:rPr>
-        <w:t>(1 point)</w:t>
-      </w:r>
-    </w:p>
-    <w:p>
-      <w:pPr>
-        <w:numPr>
-          <w:ilvl w:val="0"/>
-          <w:numId w:val="10"/>
-        </w:numPr>
-      </w:pPr>
-      <w:r>
-        <w:lastRenderedPageBreak/>
-        <w:t xml:space="preserve">Provide an example of a typo that cannot be produced by this function, but would play a role in offensive language detection. </w:t>
-      </w:r>
-      <w:r>
-        <w:rPr>
-          <w:b/>
-        </w:rPr>
-        <w:t>(0.5 points)</w:t>
-      </w:r>
-    </w:p>
-    <w:p>
-      <w:pPr>
-        <w:numPr>
-          <w:ilvl w:val="0"/>
-          <w:numId w:val="10"/>
-        </w:numPr>
-      </w:pPr>
-      <w:r>
-        <w:t xml:space="preserve">Provide 3 examples when the model failed to assign the correct label after perturbation. </w:t>
-      </w:r>
-      <w:r>
-        <w:rPr>
-          <w:b/>
-        </w:rPr>
-        <w:t>(1 point)</w:t>
-      </w:r>
-    </w:p>
-    <w:p>
-      <w:pPr>
-        <w:numPr>
-          <w:ilvl w:val="0"/>
-          <w:numId w:val="10"/>
-        </w:numPr>
-      </w:pPr>
-      <w:r>
-        <w:t xml:space="preserve">What is the main source of the erroneous predictions produced by the model (main source of errors caused by typos)? </w:t>
-      </w:r>
-      <w:r>
-        <w:rPr>
-          <w:b/>
-        </w:rPr>
-        <w:t>(1 point)</w:t>
-      </w:r>
-    </w:p>
-    <w:p>
-      <w:pPr>
-        <w:numPr>
-          <w:ilvl w:val="0"/>
-          <w:numId w:val="10"/>
-        </w:numPr>
-      </w:pPr>
-      <w:r>
-        <w:t xml:space="preserve">How can the model be improved? </w:t>
-      </w:r>
-      <w:r>
-        <w:rPr>
-          <w:b/>
-        </w:rPr>
-        <w:t>(0.5 points)</w:t>
-      </w:r>
-    </w:p>
-    <w:p>
-      <w:pPr>
-        <w:rPr>
-          <w:b/>
-        </w:rPr>
-      </w:pPr>
-    </w:p>
-    <w:p>
-      <w:pPr>
-        <w:rPr>
-          <w:b/>
-          <w:color w:val="FF0000"/>
-        </w:rPr>
-      </w:pPr>
-    </w:p>
-    <w:p>
-      <w:pPr>
-        <w:numPr>
-          <w:ilvl w:val="0"/>
-          <w:numId w:val="12"/>
-        </w:numPr>
-        <w:rPr>
-          <w:b/>
-        </w:rPr>
-      </w:pPr>
-      <w:r>
-        <w:rPr>
-          <w:b/>
-        </w:rPr>
-        <w:t>Negation</w:t>
-      </w:r>
-      <w:r>
-        <w:t xml:space="preserve"> </w:t>
-      </w:r>
-      <w:r>
-        <w:rPr>
-          <w:b/>
-        </w:rPr>
-        <w:t xml:space="preserve">(4.5 points) </w:t>
-      </w:r>
-      <w:r>
-        <w:t>Offensive language detection models have been shown to struggle with correctly classifying negated phrases such as “I don’t hate trans people” (</w:t>
-      </w:r>
-      <w:proofErr w:type="spellStart"/>
-      <w:r>
-        <w:fldChar w:fldCharType="begin"/>
-      </w:r>
-      <w:r>
-        <w:instrText xml:space="preserve"> HYPERLINK "https://arxiv.org/pdf/2012.15606.pdf" \h </w:instrText>
-      </w:r>
-      <w:r>
-        <w:fldChar w:fldCharType="separate"/>
-      </w:r>
-      <w:r>
-        <w:rPr>
-          <w:color w:val="1155CC"/>
-          <w:u w:val="single"/>
-        </w:rPr>
-        <w:t>Rottger</w:t>
-      </w:r>
-      <w:proofErr w:type="spellEnd"/>
-      <w:r>
-        <w:rPr>
-          <w:color w:val="1155CC"/>
-          <w:u w:val="single"/>
-        </w:rPr>
-        <w:t xml:space="preserve"> et al., 2021</w:t>
-      </w:r>
-      <w:r>
-        <w:rPr>
-          <w:color w:val="1155CC"/>
-          <w:u w:val="single"/>
-        </w:rPr>
-        <w:fldChar w:fldCharType="end"/>
-      </w:r>
-      <w:r>
-        <w:t>; subsection 2.2).</w:t>
-      </w:r>
-    </w:p>
-    <w:p>
-      <w:pPr>
-        <w:ind w:left="720"/>
-      </w:pPr>
-      <w:r>
-        <w:t xml:space="preserve">Add negations to the subset and evaluate the model's performance on the perturbed data. </w:t>
-      </w:r>
-    </w:p>
-    <w:p>
-      <w:pPr>
-        <w:ind w:left="720"/>
-      </w:pPr>
-      <w:r>
-        <w:rPr>
-          <w:i/>
-        </w:rPr>
-        <w:t>Qualitative analysis:</w:t>
-      </w:r>
-      <w:r>
-        <w:t xml:space="preserve"> </w:t>
-      </w:r>
-    </w:p>
-    <w:p>
-      <w:pPr>
-        <w:numPr>
-          <w:ilvl w:val="0"/>
-          <w:numId w:val="11"/>
-        </w:numPr>
-      </w:pPr>
-      <w:r>
-        <w:t xml:space="preserve">Check the </w:t>
-      </w:r>
-      <w:proofErr w:type="spellStart"/>
-      <w:r>
-        <w:t>add_negation</w:t>
-      </w:r>
-      <w:proofErr w:type="spellEnd"/>
-      <w:r>
-        <w:t xml:space="preserve"> function in checklist </w:t>
+        <w:t xml:space="preserve">Check the add_typos function in checklist </w:t>
       </w:r>
       <w:hyperlink r:id="rId19">
         <w:r>
@@ -3914,7 +4234,7 @@
         </w:r>
       </w:hyperlink>
       <w:r>
-        <w:t xml:space="preserve">. What kind of negations does it produce? </w:t>
+        <w:t xml:space="preserve">. How were the typos introduced? </w:t>
       </w:r>
       <w:r>
         <w:rPr>
@@ -3926,27 +4246,971 @@
     <w:p>
       <w:pPr>
         <w:ind w:left="1440"/>
-        <w:rPr>
-          <w:b/>
-        </w:rPr>
-      </w:pPr>
-      <w:r>
-        <w:rPr>
-          <w:b/>
-        </w:rPr>
-        <w:t>It first checks the root token and what kind of word it is. If it’s be then it adds not to the appropriate place. Afterwards it checks for auxiliary words and changes their form to the negated one.</w:t>
-      </w:r>
-      <w:r>
-        <w:rPr>
-          <w:b/>
-        </w:rPr>
-        <w:t xml:space="preserve"> If none of them are present it looks at the word’s tense and conjugates it into the proper negated form.</w:t>
+      </w:pPr>
+    </w:p>
+    <w:p>
+      <w:pPr>
+        <w:ind w:firstLine="720"/>
+      </w:pPr>
+      <w:r>
+        <w:t>The typos were produced by swapping the position of a randomly chosen character from the initial string with its neighbour. There was a predefined number of typos added.</w:t>
+      </w:r>
+    </w:p>
+    <w:p>
+      <w:pPr>
+        <w:ind w:firstLine="720"/>
+      </w:pPr>
+    </w:p>
+    <w:p>
+      <w:pPr>
+        <w:numPr>
+          <w:ilvl w:val="0"/>
+          <w:numId w:val="10"/>
+        </w:numPr>
+      </w:pPr>
+      <w:r>
+        <w:t xml:space="preserve">Provide an example of a typo that cannot be produced by this function, but would play a role in offensive language detection. </w:t>
+      </w:r>
+      <w:r>
+        <w:rPr>
+          <w:b/>
+        </w:rPr>
+        <w:t>(0.5 points)</w:t>
+      </w:r>
+    </w:p>
+    <w:p>
+      <w:pPr>
+        <w:rPr>
+          <w:b/>
+        </w:rPr>
+      </w:pPr>
+    </w:p>
+    <w:p>
+      <w:pPr>
+        <w:spacing w:line="240" w:lineRule="auto"/>
+        <w:ind w:firstLine="720"/>
+        <w:rPr>
+          <w:rFonts w:ascii="Times New Roman" w:eastAsia="Times New Roman" w:hAnsi="Times New Roman" w:cs="Times New Roman"/>
+          <w:sz w:val="24"/>
+          <w:szCs w:val="24"/>
+          <w:lang w:val="en-NL" w:eastAsia="en-NL"/>
+        </w:rPr>
+      </w:pPr>
+      <w:r>
+        <w:rPr>
+          <w:rFonts w:eastAsia="Times New Roman"/>
+          <w:color w:val="000000"/>
+          <w:lang w:val="en-NL" w:eastAsia="en-NL"/>
+        </w:rPr>
+        <w:t>Good and god - completely changes the meaning of the word</w:t>
+      </w:r>
+    </w:p>
+    <w:p>
+      <w:pPr>
+        <w:spacing w:line="240" w:lineRule="auto"/>
+        <w:ind w:firstLine="720"/>
+        <w:rPr>
+          <w:rFonts w:ascii="Times New Roman" w:eastAsia="Times New Roman" w:hAnsi="Times New Roman" w:cs="Times New Roman"/>
+          <w:sz w:val="24"/>
+          <w:szCs w:val="24"/>
+          <w:lang w:val="en-NL" w:eastAsia="en-NL"/>
+        </w:rPr>
+      </w:pPr>
+      <w:r>
+        <w:rPr>
+          <w:rFonts w:eastAsia="Times New Roman"/>
+          <w:color w:val="000000"/>
+          <w:lang w:val="en-NL" w:eastAsia="en-NL"/>
+        </w:rPr>
+        <w:t>Ugly and “U gli” - misspelling the word, even splitting it into two parts, so that the model does not recognize it as offensive and the user can easily understand the meaning</w:t>
+      </w:r>
+    </w:p>
+    <w:p/>
+    <w:p>
+      <w:pPr>
+        <w:numPr>
+          <w:ilvl w:val="0"/>
+          <w:numId w:val="10"/>
+        </w:numPr>
+      </w:pPr>
+      <w:r>
+        <w:t xml:space="preserve">Provide 3 examples when the model failed to assign the correct label after perturbation. </w:t>
+      </w:r>
+      <w:r>
+        <w:rPr>
+          <w:b/>
+        </w:rPr>
+        <w:t>(1 point)</w:t>
       </w:r>
     </w:p>
     <w:p>
       <w:pPr>
         <w:ind w:left="1440"/>
       </w:pPr>
+    </w:p>
+    <w:tbl>
+      <w:tblPr>
+        <w:tblW w:w="0" w:type="auto"/>
+        <w:tblCellMar>
+          <w:top w:w="15" w:type="dxa"/>
+          <w:left w:w="15" w:type="dxa"/>
+          <w:bottom w:w="15" w:type="dxa"/>
+          <w:right w:w="15" w:type="dxa"/>
+        </w:tblCellMar>
+        <w:tblLook w:val="04A0" w:firstRow="1" w:lastRow="0" w:firstColumn="1" w:lastColumn="0" w:noHBand="0" w:noVBand="1"/>
+      </w:tblPr>
+      <w:tblGrid>
+        <w:gridCol w:w="1900"/>
+        <w:gridCol w:w="4541"/>
+      </w:tblGrid>
+      <w:tr>
+        <w:tc>
+          <w:tcPr>
+            <w:tcW w:w="0" w:type="auto"/>
+            <w:tcBorders>
+              <w:top w:val="single" w:sz="8" w:space="0" w:color="000000"/>
+              <w:left w:val="single" w:sz="8" w:space="0" w:color="000000"/>
+              <w:bottom w:val="single" w:sz="8" w:space="0" w:color="000000"/>
+              <w:right w:val="single" w:sz="8" w:space="0" w:color="000000"/>
+            </w:tcBorders>
+            <w:tcMar>
+              <w:top w:w="100" w:type="dxa"/>
+              <w:left w:w="100" w:type="dxa"/>
+              <w:bottom w:w="100" w:type="dxa"/>
+              <w:right w:w="100" w:type="dxa"/>
+            </w:tcMar>
+            <w:hideMark/>
+          </w:tcPr>
+          <w:p>
+            <w:pPr>
+              <w:spacing w:line="240" w:lineRule="auto"/>
+              <w:rPr>
+                <w:rFonts w:ascii="Times New Roman" w:eastAsia="Times New Roman" w:hAnsi="Times New Roman" w:cs="Times New Roman"/>
+                <w:sz w:val="24"/>
+                <w:szCs w:val="24"/>
+                <w:lang w:val="en-NL" w:eastAsia="en-NL"/>
+              </w:rPr>
+            </w:pPr>
+            <w:r>
+              <w:rPr>
+                <w:rFonts w:eastAsia="Times New Roman"/>
+                <w:color w:val="000000"/>
+                <w:lang w:val="en-NL" w:eastAsia="en-NL"/>
+              </w:rPr>
+              <w:t>Tweet - 5</w:t>
+            </w:r>
+          </w:p>
+        </w:tc>
+        <w:tc>
+          <w:tcPr>
+            <w:tcW w:w="0" w:type="auto"/>
+            <w:tcBorders>
+              <w:top w:val="single" w:sz="8" w:space="0" w:color="000000"/>
+              <w:left w:val="single" w:sz="8" w:space="0" w:color="000000"/>
+              <w:bottom w:val="single" w:sz="8" w:space="0" w:color="000000"/>
+              <w:right w:val="single" w:sz="8" w:space="0" w:color="000000"/>
+            </w:tcBorders>
+            <w:tcMar>
+              <w:top w:w="100" w:type="dxa"/>
+              <w:left w:w="100" w:type="dxa"/>
+              <w:bottom w:w="100" w:type="dxa"/>
+              <w:right w:w="100" w:type="dxa"/>
+            </w:tcMar>
+            <w:hideMark/>
+          </w:tcPr>
+          <w:p>
+            <w:pPr>
+              <w:spacing w:line="240" w:lineRule="auto"/>
+              <w:rPr>
+                <w:rFonts w:ascii="Times New Roman" w:eastAsia="Times New Roman" w:hAnsi="Times New Roman" w:cs="Times New Roman"/>
+                <w:sz w:val="24"/>
+                <w:szCs w:val="24"/>
+                <w:lang w:val="en-NL" w:eastAsia="en-NL"/>
+              </w:rPr>
+            </w:pPr>
+            <w:r>
+              <w:rPr>
+                <w:rFonts w:eastAsia="Times New Roman"/>
+                <w:color w:val="000000"/>
+                <w:lang w:val="en-NL" w:eastAsia="en-NL"/>
+              </w:rPr>
+              <w:t>Label = 1</w:t>
+            </w:r>
+          </w:p>
+        </w:tc>
+      </w:tr>
+      <w:tr>
+        <w:tc>
+          <w:tcPr>
+            <w:tcW w:w="0" w:type="auto"/>
+            <w:tcBorders>
+              <w:top w:val="single" w:sz="8" w:space="0" w:color="000000"/>
+              <w:left w:val="single" w:sz="8" w:space="0" w:color="000000"/>
+              <w:bottom w:val="single" w:sz="8" w:space="0" w:color="000000"/>
+              <w:right w:val="single" w:sz="8" w:space="0" w:color="000000"/>
+            </w:tcBorders>
+            <w:tcMar>
+              <w:top w:w="100" w:type="dxa"/>
+              <w:left w:w="100" w:type="dxa"/>
+              <w:bottom w:w="100" w:type="dxa"/>
+              <w:right w:w="100" w:type="dxa"/>
+            </w:tcMar>
+            <w:hideMark/>
+          </w:tcPr>
+          <w:p>
+            <w:pPr>
+              <w:spacing w:line="240" w:lineRule="auto"/>
+              <w:rPr>
+                <w:rFonts w:ascii="Times New Roman" w:eastAsia="Times New Roman" w:hAnsi="Times New Roman" w:cs="Times New Roman"/>
+                <w:sz w:val="24"/>
+                <w:szCs w:val="24"/>
+                <w:lang w:val="en-NL" w:eastAsia="en-NL"/>
+              </w:rPr>
+            </w:pPr>
+            <w:r>
+              <w:rPr>
+                <w:rFonts w:eastAsia="Times New Roman"/>
+                <w:color w:val="000000"/>
+                <w:lang w:val="en-NL" w:eastAsia="en-NL"/>
+              </w:rPr>
+              <w:t>Initial form</w:t>
+            </w:r>
+          </w:p>
+        </w:tc>
+        <w:tc>
+          <w:tcPr>
+            <w:tcW w:w="0" w:type="auto"/>
+            <w:tcBorders>
+              <w:top w:val="single" w:sz="8" w:space="0" w:color="000000"/>
+              <w:left w:val="single" w:sz="8" w:space="0" w:color="000000"/>
+              <w:bottom w:val="single" w:sz="8" w:space="0" w:color="000000"/>
+              <w:right w:val="single" w:sz="8" w:space="0" w:color="000000"/>
+            </w:tcBorders>
+            <w:tcMar>
+              <w:top w:w="100" w:type="dxa"/>
+              <w:left w:w="100" w:type="dxa"/>
+              <w:bottom w:w="100" w:type="dxa"/>
+              <w:right w:w="100" w:type="dxa"/>
+            </w:tcMar>
+            <w:hideMark/>
+          </w:tcPr>
+          <w:p>
+            <w:pPr>
+              <w:spacing w:line="240" w:lineRule="auto"/>
+              <w:rPr>
+                <w:rFonts w:ascii="Times New Roman" w:eastAsia="Times New Roman" w:hAnsi="Times New Roman" w:cs="Times New Roman"/>
+                <w:sz w:val="24"/>
+                <w:szCs w:val="24"/>
+                <w:lang w:val="en-NL" w:eastAsia="en-NL"/>
+              </w:rPr>
+            </w:pPr>
+            <w:r>
+              <w:rPr>
+                <w:rFonts w:eastAsia="Times New Roman"/>
+                <w:color w:val="000000"/>
+                <w:lang w:val="en-NL" w:eastAsia="en-NL"/>
+              </w:rPr>
+              <w:t>0-1 lost my acca on the first fucking fight cba</w:t>
+            </w:r>
+          </w:p>
+        </w:tc>
+      </w:tr>
+      <w:tr>
+        <w:tc>
+          <w:tcPr>
+            <w:tcW w:w="0" w:type="auto"/>
+            <w:tcBorders>
+              <w:top w:val="single" w:sz="8" w:space="0" w:color="000000"/>
+              <w:left w:val="single" w:sz="8" w:space="0" w:color="000000"/>
+              <w:bottom w:val="single" w:sz="8" w:space="0" w:color="000000"/>
+              <w:right w:val="single" w:sz="8" w:space="0" w:color="000000"/>
+            </w:tcBorders>
+            <w:tcMar>
+              <w:top w:w="100" w:type="dxa"/>
+              <w:left w:w="100" w:type="dxa"/>
+              <w:bottom w:w="100" w:type="dxa"/>
+              <w:right w:w="100" w:type="dxa"/>
+            </w:tcMar>
+            <w:hideMark/>
+          </w:tcPr>
+          <w:p>
+            <w:pPr>
+              <w:spacing w:line="240" w:lineRule="auto"/>
+              <w:rPr>
+                <w:rFonts w:ascii="Times New Roman" w:eastAsia="Times New Roman" w:hAnsi="Times New Roman" w:cs="Times New Roman"/>
+                <w:sz w:val="24"/>
+                <w:szCs w:val="24"/>
+                <w:lang w:val="en-NL" w:eastAsia="en-NL"/>
+              </w:rPr>
+            </w:pPr>
+            <w:r>
+              <w:rPr>
+                <w:rFonts w:eastAsia="Times New Roman"/>
+                <w:color w:val="000000"/>
+                <w:lang w:val="en-NL" w:eastAsia="en-NL"/>
+              </w:rPr>
+              <w:t>After perturbation</w:t>
+            </w:r>
+          </w:p>
+        </w:tc>
+        <w:tc>
+          <w:tcPr>
+            <w:tcW w:w="0" w:type="auto"/>
+            <w:tcBorders>
+              <w:top w:val="single" w:sz="8" w:space="0" w:color="000000"/>
+              <w:left w:val="single" w:sz="8" w:space="0" w:color="000000"/>
+              <w:bottom w:val="single" w:sz="8" w:space="0" w:color="000000"/>
+              <w:right w:val="single" w:sz="8" w:space="0" w:color="000000"/>
+            </w:tcBorders>
+            <w:tcMar>
+              <w:top w:w="100" w:type="dxa"/>
+              <w:left w:w="100" w:type="dxa"/>
+              <w:bottom w:w="100" w:type="dxa"/>
+              <w:right w:w="100" w:type="dxa"/>
+            </w:tcMar>
+            <w:hideMark/>
+          </w:tcPr>
+          <w:p>
+            <w:pPr>
+              <w:spacing w:line="240" w:lineRule="auto"/>
+              <w:rPr>
+                <w:rFonts w:ascii="Times New Roman" w:eastAsia="Times New Roman" w:hAnsi="Times New Roman" w:cs="Times New Roman"/>
+                <w:sz w:val="24"/>
+                <w:szCs w:val="24"/>
+                <w:lang w:val="en-NL" w:eastAsia="en-NL"/>
+              </w:rPr>
+            </w:pPr>
+            <w:r>
+              <w:rPr>
+                <w:rFonts w:eastAsia="Times New Roman"/>
+                <w:color w:val="000000"/>
+                <w:lang w:val="en-NL" w:eastAsia="en-NL"/>
+              </w:rPr>
+              <w:t>0-1 lost my acac on the firs tfucking ifgh tcba</w:t>
+            </w:r>
+          </w:p>
+        </w:tc>
+      </w:tr>
+      <w:tr>
+        <w:tc>
+          <w:tcPr>
+            <w:tcW w:w="0" w:type="auto"/>
+            <w:tcBorders>
+              <w:top w:val="single" w:sz="8" w:space="0" w:color="000000"/>
+              <w:left w:val="single" w:sz="8" w:space="0" w:color="000000"/>
+              <w:bottom w:val="single" w:sz="8" w:space="0" w:color="000000"/>
+              <w:right w:val="single" w:sz="8" w:space="0" w:color="000000"/>
+            </w:tcBorders>
+            <w:tcMar>
+              <w:top w:w="100" w:type="dxa"/>
+              <w:left w:w="100" w:type="dxa"/>
+              <w:bottom w:w="100" w:type="dxa"/>
+              <w:right w:w="100" w:type="dxa"/>
+            </w:tcMar>
+            <w:hideMark/>
+          </w:tcPr>
+          <w:p>
+            <w:pPr>
+              <w:spacing w:line="240" w:lineRule="auto"/>
+              <w:rPr>
+                <w:rFonts w:ascii="Times New Roman" w:eastAsia="Times New Roman" w:hAnsi="Times New Roman" w:cs="Times New Roman"/>
+                <w:sz w:val="24"/>
+                <w:szCs w:val="24"/>
+                <w:lang w:val="en-NL" w:eastAsia="en-NL"/>
+              </w:rPr>
+            </w:pPr>
+            <w:r>
+              <w:rPr>
+                <w:rFonts w:eastAsia="Times New Roman"/>
+                <w:color w:val="000000"/>
+                <w:lang w:val="en-NL" w:eastAsia="en-NL"/>
+              </w:rPr>
+              <w:t>Tweet - 13</w:t>
+            </w:r>
+          </w:p>
+        </w:tc>
+        <w:tc>
+          <w:tcPr>
+            <w:tcW w:w="0" w:type="auto"/>
+            <w:tcBorders>
+              <w:top w:val="single" w:sz="8" w:space="0" w:color="000000"/>
+              <w:left w:val="single" w:sz="8" w:space="0" w:color="000000"/>
+              <w:bottom w:val="single" w:sz="8" w:space="0" w:color="000000"/>
+              <w:right w:val="single" w:sz="8" w:space="0" w:color="000000"/>
+            </w:tcBorders>
+            <w:tcMar>
+              <w:top w:w="100" w:type="dxa"/>
+              <w:left w:w="100" w:type="dxa"/>
+              <w:bottom w:w="100" w:type="dxa"/>
+              <w:right w:w="100" w:type="dxa"/>
+            </w:tcMar>
+            <w:hideMark/>
+          </w:tcPr>
+          <w:p>
+            <w:pPr>
+              <w:spacing w:line="240" w:lineRule="auto"/>
+              <w:rPr>
+                <w:rFonts w:ascii="Times New Roman" w:eastAsia="Times New Roman" w:hAnsi="Times New Roman" w:cs="Times New Roman"/>
+                <w:sz w:val="24"/>
+                <w:szCs w:val="24"/>
+                <w:lang w:val="en-NL" w:eastAsia="en-NL"/>
+              </w:rPr>
+            </w:pPr>
+            <w:r>
+              <w:rPr>
+                <w:rFonts w:eastAsia="Times New Roman"/>
+                <w:color w:val="000000"/>
+                <w:lang w:val="en-NL" w:eastAsia="en-NL"/>
+              </w:rPr>
+              <w:t>Label = 1</w:t>
+            </w:r>
+          </w:p>
+        </w:tc>
+      </w:tr>
+      <w:tr>
+        <w:tc>
+          <w:tcPr>
+            <w:tcW w:w="0" w:type="auto"/>
+            <w:tcBorders>
+              <w:top w:val="single" w:sz="8" w:space="0" w:color="000000"/>
+              <w:left w:val="single" w:sz="8" w:space="0" w:color="000000"/>
+              <w:bottom w:val="single" w:sz="8" w:space="0" w:color="000000"/>
+              <w:right w:val="single" w:sz="8" w:space="0" w:color="000000"/>
+            </w:tcBorders>
+            <w:tcMar>
+              <w:top w:w="100" w:type="dxa"/>
+              <w:left w:w="100" w:type="dxa"/>
+              <w:bottom w:w="100" w:type="dxa"/>
+              <w:right w:w="100" w:type="dxa"/>
+            </w:tcMar>
+            <w:hideMark/>
+          </w:tcPr>
+          <w:p>
+            <w:pPr>
+              <w:spacing w:line="240" w:lineRule="auto"/>
+              <w:rPr>
+                <w:rFonts w:ascii="Times New Roman" w:eastAsia="Times New Roman" w:hAnsi="Times New Roman" w:cs="Times New Roman"/>
+                <w:sz w:val="24"/>
+                <w:szCs w:val="24"/>
+                <w:lang w:val="en-NL" w:eastAsia="en-NL"/>
+              </w:rPr>
+            </w:pPr>
+            <w:r>
+              <w:rPr>
+                <w:rFonts w:eastAsia="Times New Roman"/>
+                <w:color w:val="000000"/>
+                <w:lang w:val="en-NL" w:eastAsia="en-NL"/>
+              </w:rPr>
+              <w:t>Initial form</w:t>
+            </w:r>
+          </w:p>
+        </w:tc>
+        <w:tc>
+          <w:tcPr>
+            <w:tcW w:w="0" w:type="auto"/>
+            <w:tcBorders>
+              <w:top w:val="single" w:sz="8" w:space="0" w:color="000000"/>
+              <w:left w:val="single" w:sz="8" w:space="0" w:color="000000"/>
+              <w:bottom w:val="single" w:sz="8" w:space="0" w:color="000000"/>
+              <w:right w:val="single" w:sz="8" w:space="0" w:color="000000"/>
+            </w:tcBorders>
+            <w:tcMar>
+              <w:top w:w="100" w:type="dxa"/>
+              <w:left w:w="100" w:type="dxa"/>
+              <w:bottom w:w="100" w:type="dxa"/>
+              <w:right w:w="100" w:type="dxa"/>
+            </w:tcMar>
+            <w:hideMark/>
+          </w:tcPr>
+          <w:p>
+            <w:pPr>
+              <w:spacing w:line="240" w:lineRule="auto"/>
+              <w:rPr>
+                <w:rFonts w:ascii="Times New Roman" w:eastAsia="Times New Roman" w:hAnsi="Times New Roman" w:cs="Times New Roman"/>
+                <w:sz w:val="24"/>
+                <w:szCs w:val="24"/>
+                <w:lang w:val="en-NL" w:eastAsia="en-NL"/>
+              </w:rPr>
+            </w:pPr>
+            <w:r>
+              <w:rPr>
+                <w:rFonts w:eastAsia="Times New Roman"/>
+                <w:color w:val="000000"/>
+                <w:lang w:val="en-NL" w:eastAsia="en-NL"/>
+              </w:rPr>
+              <w:t>*gets all the bitches*</w:t>
+            </w:r>
+          </w:p>
+        </w:tc>
+      </w:tr>
+      <w:tr>
+        <w:tc>
+          <w:tcPr>
+            <w:tcW w:w="0" w:type="auto"/>
+            <w:tcBorders>
+              <w:top w:val="single" w:sz="8" w:space="0" w:color="000000"/>
+              <w:left w:val="single" w:sz="8" w:space="0" w:color="000000"/>
+              <w:bottom w:val="single" w:sz="8" w:space="0" w:color="000000"/>
+              <w:right w:val="single" w:sz="8" w:space="0" w:color="000000"/>
+            </w:tcBorders>
+            <w:tcMar>
+              <w:top w:w="100" w:type="dxa"/>
+              <w:left w:w="100" w:type="dxa"/>
+              <w:bottom w:w="100" w:type="dxa"/>
+              <w:right w:w="100" w:type="dxa"/>
+            </w:tcMar>
+            <w:hideMark/>
+          </w:tcPr>
+          <w:p>
+            <w:pPr>
+              <w:spacing w:line="240" w:lineRule="auto"/>
+              <w:rPr>
+                <w:rFonts w:ascii="Times New Roman" w:eastAsia="Times New Roman" w:hAnsi="Times New Roman" w:cs="Times New Roman"/>
+                <w:sz w:val="24"/>
+                <w:szCs w:val="24"/>
+                <w:lang w:val="en-NL" w:eastAsia="en-NL"/>
+              </w:rPr>
+            </w:pPr>
+            <w:r>
+              <w:rPr>
+                <w:rFonts w:eastAsia="Times New Roman"/>
+                <w:color w:val="000000"/>
+                <w:lang w:val="en-NL" w:eastAsia="en-NL"/>
+              </w:rPr>
+              <w:t>After perturbation</w:t>
+            </w:r>
+          </w:p>
+        </w:tc>
+        <w:tc>
+          <w:tcPr>
+            <w:tcW w:w="0" w:type="auto"/>
+            <w:tcBorders>
+              <w:top w:val="single" w:sz="8" w:space="0" w:color="000000"/>
+              <w:left w:val="single" w:sz="8" w:space="0" w:color="000000"/>
+              <w:bottom w:val="single" w:sz="8" w:space="0" w:color="000000"/>
+              <w:right w:val="single" w:sz="8" w:space="0" w:color="000000"/>
+            </w:tcBorders>
+            <w:tcMar>
+              <w:top w:w="100" w:type="dxa"/>
+              <w:left w:w="100" w:type="dxa"/>
+              <w:bottom w:w="100" w:type="dxa"/>
+              <w:right w:w="100" w:type="dxa"/>
+            </w:tcMar>
+            <w:hideMark/>
+          </w:tcPr>
+          <w:p>
+            <w:pPr>
+              <w:spacing w:line="240" w:lineRule="auto"/>
+              <w:rPr>
+                <w:rFonts w:ascii="Times New Roman" w:eastAsia="Times New Roman" w:hAnsi="Times New Roman" w:cs="Times New Roman"/>
+                <w:sz w:val="24"/>
+                <w:szCs w:val="24"/>
+                <w:lang w:val="en-NL" w:eastAsia="en-NL"/>
+              </w:rPr>
+            </w:pPr>
+            <w:r>
+              <w:rPr>
+                <w:rFonts w:eastAsia="Times New Roman"/>
+                <w:color w:val="000000"/>
+                <w:lang w:val="en-NL" w:eastAsia="en-NL"/>
+              </w:rPr>
+              <w:t>*gets lal hte ibtchse*</w:t>
+            </w:r>
+          </w:p>
+        </w:tc>
+      </w:tr>
+      <w:tr>
+        <w:tc>
+          <w:tcPr>
+            <w:tcW w:w="0" w:type="auto"/>
+            <w:tcBorders>
+              <w:top w:val="single" w:sz="8" w:space="0" w:color="000000"/>
+              <w:left w:val="single" w:sz="8" w:space="0" w:color="000000"/>
+              <w:bottom w:val="single" w:sz="8" w:space="0" w:color="000000"/>
+              <w:right w:val="single" w:sz="8" w:space="0" w:color="000000"/>
+            </w:tcBorders>
+            <w:tcMar>
+              <w:top w:w="100" w:type="dxa"/>
+              <w:left w:w="100" w:type="dxa"/>
+              <w:bottom w:w="100" w:type="dxa"/>
+              <w:right w:w="100" w:type="dxa"/>
+            </w:tcMar>
+            <w:hideMark/>
+          </w:tcPr>
+          <w:p>
+            <w:pPr>
+              <w:spacing w:line="240" w:lineRule="auto"/>
+              <w:rPr>
+                <w:rFonts w:ascii="Times New Roman" w:eastAsia="Times New Roman" w:hAnsi="Times New Roman" w:cs="Times New Roman"/>
+                <w:sz w:val="24"/>
+                <w:szCs w:val="24"/>
+                <w:lang w:val="en-NL" w:eastAsia="en-NL"/>
+              </w:rPr>
+            </w:pPr>
+            <w:r>
+              <w:rPr>
+                <w:rFonts w:eastAsia="Times New Roman"/>
+                <w:color w:val="000000"/>
+                <w:lang w:val="en-NL" w:eastAsia="en-NL"/>
+              </w:rPr>
+              <w:t>Tweet - 17</w:t>
+            </w:r>
+          </w:p>
+        </w:tc>
+        <w:tc>
+          <w:tcPr>
+            <w:tcW w:w="0" w:type="auto"/>
+            <w:tcBorders>
+              <w:top w:val="single" w:sz="8" w:space="0" w:color="000000"/>
+              <w:left w:val="single" w:sz="8" w:space="0" w:color="000000"/>
+              <w:bottom w:val="single" w:sz="8" w:space="0" w:color="000000"/>
+              <w:right w:val="single" w:sz="8" w:space="0" w:color="000000"/>
+            </w:tcBorders>
+            <w:tcMar>
+              <w:top w:w="100" w:type="dxa"/>
+              <w:left w:w="100" w:type="dxa"/>
+              <w:bottom w:w="100" w:type="dxa"/>
+              <w:right w:w="100" w:type="dxa"/>
+            </w:tcMar>
+            <w:hideMark/>
+          </w:tcPr>
+          <w:p>
+            <w:pPr>
+              <w:spacing w:line="240" w:lineRule="auto"/>
+              <w:rPr>
+                <w:rFonts w:ascii="Times New Roman" w:eastAsia="Times New Roman" w:hAnsi="Times New Roman" w:cs="Times New Roman"/>
+                <w:sz w:val="24"/>
+                <w:szCs w:val="24"/>
+                <w:lang w:val="en-NL" w:eastAsia="en-NL"/>
+              </w:rPr>
+            </w:pPr>
+            <w:r>
+              <w:rPr>
+                <w:rFonts w:eastAsia="Times New Roman"/>
+                <w:color w:val="000000"/>
+                <w:lang w:val="en-NL" w:eastAsia="en-NL"/>
+              </w:rPr>
+              <w:t>Label = 1</w:t>
+            </w:r>
+          </w:p>
+        </w:tc>
+      </w:tr>
+      <w:tr>
+        <w:tc>
+          <w:tcPr>
+            <w:tcW w:w="0" w:type="auto"/>
+            <w:tcBorders>
+              <w:top w:val="single" w:sz="8" w:space="0" w:color="000000"/>
+              <w:left w:val="single" w:sz="8" w:space="0" w:color="000000"/>
+              <w:bottom w:val="single" w:sz="8" w:space="0" w:color="000000"/>
+              <w:right w:val="single" w:sz="8" w:space="0" w:color="000000"/>
+            </w:tcBorders>
+            <w:tcMar>
+              <w:top w:w="100" w:type="dxa"/>
+              <w:left w:w="100" w:type="dxa"/>
+              <w:bottom w:w="100" w:type="dxa"/>
+              <w:right w:w="100" w:type="dxa"/>
+            </w:tcMar>
+            <w:hideMark/>
+          </w:tcPr>
+          <w:p>
+            <w:pPr>
+              <w:spacing w:line="240" w:lineRule="auto"/>
+              <w:rPr>
+                <w:rFonts w:ascii="Times New Roman" w:eastAsia="Times New Roman" w:hAnsi="Times New Roman" w:cs="Times New Roman"/>
+                <w:sz w:val="24"/>
+                <w:szCs w:val="24"/>
+                <w:lang w:val="en-NL" w:eastAsia="en-NL"/>
+              </w:rPr>
+            </w:pPr>
+            <w:r>
+              <w:rPr>
+                <w:rFonts w:eastAsia="Times New Roman"/>
+                <w:color w:val="000000"/>
+                <w:lang w:val="en-NL" w:eastAsia="en-NL"/>
+              </w:rPr>
+              <w:t>Initial form</w:t>
+            </w:r>
+          </w:p>
+        </w:tc>
+        <w:tc>
+          <w:tcPr>
+            <w:tcW w:w="0" w:type="auto"/>
+            <w:tcBorders>
+              <w:top w:val="single" w:sz="8" w:space="0" w:color="000000"/>
+              <w:left w:val="single" w:sz="8" w:space="0" w:color="000000"/>
+              <w:bottom w:val="single" w:sz="8" w:space="0" w:color="000000"/>
+              <w:right w:val="single" w:sz="8" w:space="0" w:color="000000"/>
+            </w:tcBorders>
+            <w:tcMar>
+              <w:top w:w="100" w:type="dxa"/>
+              <w:left w:w="100" w:type="dxa"/>
+              <w:bottom w:w="100" w:type="dxa"/>
+              <w:right w:w="100" w:type="dxa"/>
+            </w:tcMar>
+            <w:hideMark/>
+          </w:tcPr>
+          <w:p>
+            <w:pPr>
+              <w:spacing w:line="240" w:lineRule="auto"/>
+              <w:rPr>
+                <w:rFonts w:ascii="Times New Roman" w:eastAsia="Times New Roman" w:hAnsi="Times New Roman" w:cs="Times New Roman"/>
+                <w:sz w:val="24"/>
+                <w:szCs w:val="24"/>
+                <w:lang w:val="en-NL" w:eastAsia="en-NL"/>
+              </w:rPr>
+            </w:pPr>
+            <w:r>
+              <w:rPr>
+                <w:rFonts w:eastAsia="Times New Roman"/>
+                <w:color w:val="000000"/>
+                <w:lang w:val="en-NL" w:eastAsia="en-NL"/>
+              </w:rPr>
+              <w:t xml:space="preserve">@USER oh fuck off </w:t>
+            </w:r>
+            <w:r>
+              <w:rPr>
+                <w:rFonts w:ascii="Segoe UI Emoji" w:eastAsia="Times New Roman" w:hAnsi="Segoe UI Emoji" w:cs="Segoe UI Emoji"/>
+                <w:color w:val="000000"/>
+                <w:lang w:val="en-NL" w:eastAsia="en-NL"/>
+              </w:rPr>
+              <w:t>😂😂</w:t>
+            </w:r>
+          </w:p>
+        </w:tc>
+      </w:tr>
+      <w:tr>
+        <w:tc>
+          <w:tcPr>
+            <w:tcW w:w="0" w:type="auto"/>
+            <w:tcBorders>
+              <w:top w:val="single" w:sz="8" w:space="0" w:color="000000"/>
+              <w:left w:val="single" w:sz="8" w:space="0" w:color="000000"/>
+              <w:bottom w:val="single" w:sz="8" w:space="0" w:color="000000"/>
+              <w:right w:val="single" w:sz="8" w:space="0" w:color="000000"/>
+            </w:tcBorders>
+            <w:tcMar>
+              <w:top w:w="100" w:type="dxa"/>
+              <w:left w:w="100" w:type="dxa"/>
+              <w:bottom w:w="100" w:type="dxa"/>
+              <w:right w:w="100" w:type="dxa"/>
+            </w:tcMar>
+            <w:hideMark/>
+          </w:tcPr>
+          <w:p>
+            <w:pPr>
+              <w:spacing w:line="240" w:lineRule="auto"/>
+              <w:rPr>
+                <w:rFonts w:ascii="Times New Roman" w:eastAsia="Times New Roman" w:hAnsi="Times New Roman" w:cs="Times New Roman"/>
+                <w:sz w:val="24"/>
+                <w:szCs w:val="24"/>
+                <w:lang w:val="en-NL" w:eastAsia="en-NL"/>
+              </w:rPr>
+            </w:pPr>
+            <w:r>
+              <w:rPr>
+                <w:rFonts w:eastAsia="Times New Roman"/>
+                <w:color w:val="000000"/>
+                <w:lang w:val="en-NL" w:eastAsia="en-NL"/>
+              </w:rPr>
+              <w:t>After perturbation</w:t>
+            </w:r>
+          </w:p>
+        </w:tc>
+        <w:tc>
+          <w:tcPr>
+            <w:tcW w:w="0" w:type="auto"/>
+            <w:tcBorders>
+              <w:top w:val="single" w:sz="8" w:space="0" w:color="000000"/>
+              <w:left w:val="single" w:sz="8" w:space="0" w:color="000000"/>
+              <w:bottom w:val="single" w:sz="8" w:space="0" w:color="000000"/>
+              <w:right w:val="single" w:sz="8" w:space="0" w:color="000000"/>
+            </w:tcBorders>
+            <w:tcMar>
+              <w:top w:w="100" w:type="dxa"/>
+              <w:left w:w="100" w:type="dxa"/>
+              <w:bottom w:w="100" w:type="dxa"/>
+              <w:right w:w="100" w:type="dxa"/>
+            </w:tcMar>
+            <w:hideMark/>
+          </w:tcPr>
+          <w:p>
+            <w:pPr>
+              <w:spacing w:line="240" w:lineRule="auto"/>
+              <w:rPr>
+                <w:rFonts w:ascii="Times New Roman" w:eastAsia="Times New Roman" w:hAnsi="Times New Roman" w:cs="Times New Roman"/>
+                <w:sz w:val="24"/>
+                <w:szCs w:val="24"/>
+                <w:lang w:val="en-NL" w:eastAsia="en-NL"/>
+              </w:rPr>
+            </w:pPr>
+            <w:r>
+              <w:rPr>
+                <w:rFonts w:eastAsia="Times New Roman"/>
+                <w:color w:val="000000"/>
+                <w:lang w:val="en-NL" w:eastAsia="en-NL"/>
+              </w:rPr>
+              <w:t xml:space="preserve">@USER h ofcuk fof </w:t>
+            </w:r>
+            <w:r>
+              <w:rPr>
+                <w:rFonts w:ascii="Segoe UI Emoji" w:eastAsia="Times New Roman" w:hAnsi="Segoe UI Emoji" w:cs="Segoe UI Emoji"/>
+                <w:color w:val="000000"/>
+                <w:lang w:val="en-NL" w:eastAsia="en-NL"/>
+              </w:rPr>
+              <w:t>😂😂</w:t>
+            </w:r>
+          </w:p>
+        </w:tc>
+      </w:tr>
+    </w:tbl>
+    <w:p/>
+    <w:p>
+      <w:pPr>
+        <w:numPr>
+          <w:ilvl w:val="0"/>
+          <w:numId w:val="10"/>
+        </w:numPr>
+      </w:pPr>
+      <w:r>
+        <w:lastRenderedPageBreak/>
+        <w:t xml:space="preserve">What is the main source of the erroneous predictions produced by the model (main source of errors caused by typos)? </w:t>
+      </w:r>
+      <w:r>
+        <w:rPr>
+          <w:b/>
+        </w:rPr>
+        <w:t>(1 point)</w:t>
+      </w:r>
+    </w:p>
+    <w:p>
+      <w:pPr>
+        <w:rPr>
+          <w:b/>
+        </w:rPr>
+      </w:pPr>
+    </w:p>
+    <w:p>
+      <w:pPr>
+        <w:ind w:firstLine="720"/>
+      </w:pPr>
+      <w:r>
+        <w:t>The model leaned the correlation between some key offensive words found in the tweets and their labelling as offensive. After the noise was added with the perturbation function, that specific words were modified and, therefore, not recognized anymore as offensive.</w:t>
+      </w:r>
+    </w:p>
+    <w:p>
+      <w:pPr>
+        <w:ind w:firstLine="720"/>
+      </w:pPr>
+    </w:p>
+    <w:p>
+      <w:pPr>
+        <w:numPr>
+          <w:ilvl w:val="0"/>
+          <w:numId w:val="10"/>
+        </w:numPr>
+      </w:pPr>
+      <w:r>
+        <w:t xml:space="preserve">How can the model be improved? </w:t>
+      </w:r>
+      <w:r>
+        <w:rPr>
+          <w:b/>
+        </w:rPr>
+        <w:t>(0.5 points)</w:t>
+      </w:r>
+    </w:p>
+    <w:p>
+      <w:pPr>
+        <w:rPr>
+          <w:b/>
+        </w:rPr>
+      </w:pPr>
+    </w:p>
+    <w:p>
+      <w:pPr>
+        <w:ind w:firstLine="360"/>
+        <w:rPr>
+          <w:bCs/>
+        </w:rPr>
+      </w:pPr>
+      <w:r>
+        <w:rPr>
+          <w:bCs/>
+        </w:rPr>
+        <w:t>Adding a new layer in the model or a completely new model that is trained to recognize typos could probably increase the efficiency of the model in our case. Also training on a larger dataset, which also includes tweets with typos, would probably make the model learn and workaround this issue.</w:t>
+      </w:r>
+    </w:p>
+    <w:p>
+      <w:pPr>
+        <w:rPr>
+          <w:b/>
+          <w:color w:val="FF0000"/>
+        </w:rPr>
+      </w:pPr>
+    </w:p>
+    <w:p>
+      <w:pPr>
+        <w:numPr>
+          <w:ilvl w:val="0"/>
+          <w:numId w:val="12"/>
+        </w:numPr>
+        <w:rPr>
+          <w:b/>
+        </w:rPr>
+      </w:pPr>
+      <w:r>
+        <w:rPr>
+          <w:b/>
+        </w:rPr>
+        <w:t>Negation</w:t>
+      </w:r>
+      <w:r>
+        <w:t xml:space="preserve"> </w:t>
+      </w:r>
+      <w:r>
+        <w:rPr>
+          <w:b/>
+        </w:rPr>
+        <w:t xml:space="preserve">(4.5 points) </w:t>
+      </w:r>
+      <w:r>
+        <w:t>Offensive language detection models have been shown to struggle with correctly classifying negated phrases such as “I don’t hate trans people” (</w:t>
+      </w:r>
+      <w:hyperlink r:id="rId20">
+        <w:r>
+          <w:rPr>
+            <w:color w:val="1155CC"/>
+            <w:u w:val="single"/>
+          </w:rPr>
+          <w:t>Rottger et al., 2021</w:t>
+        </w:r>
+      </w:hyperlink>
+      <w:r>
+        <w:t>; subsection 2.2).</w:t>
+      </w:r>
+    </w:p>
+    <w:p>
+      <w:pPr>
+        <w:ind w:left="720"/>
+      </w:pPr>
+      <w:r>
+        <w:t xml:space="preserve">Add negations to the subset and evaluate the model's performance on the perturbed data. </w:t>
+      </w:r>
+    </w:p>
+    <w:p>
+      <w:pPr>
+        <w:ind w:left="720"/>
+      </w:pPr>
+      <w:r>
+        <w:rPr>
+          <w:i/>
+        </w:rPr>
+        <w:t>Qualitative analysis:</w:t>
+      </w:r>
+      <w:r>
+        <w:t xml:space="preserve"> </w:t>
+      </w:r>
     </w:p>
     <w:p>
       <w:pPr>
@@ -3956,6 +5220,60 @@
         </w:numPr>
       </w:pPr>
       <w:r>
+        <w:t xml:space="preserve">Check the add_negation function in checklist </w:t>
+      </w:r>
+      <w:hyperlink r:id="rId21">
+        <w:r>
+          <w:rPr>
+            <w:color w:val="1155CC"/>
+            <w:u w:val="single"/>
+          </w:rPr>
+          <w:t>pertub.py</w:t>
+        </w:r>
+      </w:hyperlink>
+      <w:r>
+        <w:t xml:space="preserve">. What kind of negations does it produce? </w:t>
+      </w:r>
+      <w:r>
+        <w:rPr>
+          <w:b/>
+        </w:rPr>
+        <w:t>(1 point)</w:t>
+      </w:r>
+    </w:p>
+    <w:p>
+      <w:pPr>
+        <w:ind w:left="1440"/>
+        <w:rPr>
+          <w:b/>
+        </w:rPr>
+      </w:pPr>
+      <w:r>
+        <w:rPr>
+          <w:b/>
+        </w:rPr>
+        <w:t>It first checks the root token and what kind of word it is. If it’s be then it adds not to the appropriate place. Afterwards it checks for auxiliary words and changes their form to the negated one.</w:t>
+      </w:r>
+      <w:r>
+        <w:rPr>
+          <w:b/>
+        </w:rPr>
+        <w:t xml:space="preserve"> If none of them are present it looks at the word’s tense and conjugates it into the proper negated form.</w:t>
+      </w:r>
+    </w:p>
+    <w:p>
+      <w:pPr>
+        <w:ind w:left="1440"/>
+      </w:pPr>
+    </w:p>
+    <w:p>
+      <w:pPr>
+        <w:numPr>
+          <w:ilvl w:val="0"/>
+          <w:numId w:val="11"/>
+        </w:numPr>
+      </w:pPr>
+      <w:r>
         <w:t xml:space="preserve">Look at the created negated sentences, are they linguistically correct? Provide 2–5 examples of linguistically incorrect sentences. </w:t>
       </w:r>
       <w:r>
@@ -4004,31 +5322,7 @@
         <w:t xml:space="preserve"> - </w:t>
       </w:r>
       <w:r>
-        <w:t xml:space="preserve">@USER @USER I'll use that one the next time </w:t>
-      </w:r>
-      <w:proofErr w:type="spellStart"/>
-      <w:r>
-        <w:t>im</w:t>
-      </w:r>
-      <w:proofErr w:type="spellEnd"/>
-      <w:r>
-        <w:t xml:space="preserve"> in a gun control debate or in a debate about free speech or taxes. Yes you can't choose to be irresponsible or choose not to be. I argue responsible. </w:t>
-      </w:r>
-      <w:proofErr w:type="spellStart"/>
-      <w:r>
-        <w:t>Whats</w:t>
-      </w:r>
-      <w:proofErr w:type="spellEnd"/>
-      <w:r>
-        <w:t xml:space="preserve"> wrong with that? Don't justify murder by saying it was never alive or </w:t>
-      </w:r>
-      <w:proofErr w:type="spellStart"/>
-      <w:r>
-        <w:t>its</w:t>
-      </w:r>
-      <w:proofErr w:type="spellEnd"/>
-      <w:r>
-        <w:t xml:space="preserve"> my right.</w:t>
+        <w:t>@USER @USER I'll use that one the next time im in a gun control debate or in a debate about free speech or taxes. Yes you can't choose to be irresponsible or choose not to be. I argue responsible. Whats wrong with that? Don't justify murder by saying it was never alive or its my right.</w:t>
       </w:r>
     </w:p>
     <w:p>
@@ -4169,7 +5463,6 @@
               <w:spacing w:line="240" w:lineRule="auto"/>
             </w:pPr>
             <w:r>
-              <w:lastRenderedPageBreak/>
               <w:t xml:space="preserve">Examples correct </w:t>
             </w:r>
           </w:p>
@@ -5352,6 +6645,7 @@
         <w:ind w:left="1440"/>
       </w:pPr>
       <w:r>
+        <w:lastRenderedPageBreak/>
         <w:t>I hate Trump</w:t>
       </w:r>
       <w:r>
@@ -5401,7 +6695,6 @@
         </w:numPr>
       </w:pPr>
       <w:r>
-        <w:lastRenderedPageBreak/>
         <w:t xml:space="preserve">Analyze the examples. Can you think of a reason why some examples are classified as offensive while others are not? </w:t>
       </w:r>
       <w:r>
@@ -5419,21 +6712,7 @@
         <w:rPr>
           <w:b/>
         </w:rPr>
-        <w:t xml:space="preserve">The model may assign a </w:t>
-      </w:r>
-      <w:proofErr w:type="spellStart"/>
-      <w:r>
-        <w:rPr>
-          <w:b/>
-        </w:rPr>
-        <w:t>non offensive</w:t>
-      </w:r>
-      <w:proofErr w:type="spellEnd"/>
-      <w:r>
-        <w:rPr>
-          <w:b/>
-        </w:rPr>
-        <w:t xml:space="preserve"> word as offensive because in some examples of the training data it was used as offensive.</w:t>
+        <w:t>The model may assign a non offensive word as offensive because in some examples of the training data it was used as offensive.</w:t>
       </w:r>
     </w:p>
     <w:p>
@@ -5501,7 +6780,7 @@
 </file>
 
 <file path=word/numbering.xml><?xml version="1.0" encoding="utf-8"?>
-<w:numbering xmlns:wpc="http://schemas.microsoft.com/office/word/2010/wordprocessingCanvas" xmlns:cx="http://schemas.microsoft.com/office/drawing/2014/chartex" xmlns:cx1="http://schemas.microsoft.com/office/drawing/2015/9/8/chartex" xmlns:cx2="http://schemas.microsoft.com/office/drawing/2015/10/21/chartex" xmlns:cx3="http://schemas.microsoft.com/office/drawing/2016/5/9/chartex" xmlns:cx4="http://schemas.microsoft.com/office/drawing/2016/5/10/chartex" xmlns:cx5="http://schemas.microsoft.com/office/drawing/2016/5/11/chartex" xmlns:cx6="http://schemas.microsoft.com/office/drawing/2016/5/12/chartex" xmlns:cx7="http://schemas.microsoft.com/office/drawing/2016/5/13/chartex" xmlns:cx8="http://schemas.microsoft.com/office/drawing/2016/5/14/chartex" xmlns:mc="http://schemas.openxmlformats.org/markup-compatibility/2006" xmlns:aink="http://schemas.microsoft.com/office/drawing/2016/ink" xmlns:am3d="http://schemas.microsoft.com/office/drawing/2017/model3d" xmlns:o="urn:schemas-microsoft-com:office:office" xmlns:oel="http://schemas.microsoft.com/office/2019/extlst" xmlns:r="http://schemas.openxmlformats.org/officeDocument/2006/relationships" xmlns:m="http://schemas.openxmlformats.org/officeDocument/2006/math" xmlns:v="urn:schemas-microsoft-com:vml" xmlns:wp14="http://schemas.microsoft.com/office/word/2010/wordprocessingDrawing" xmlns:wp="http://schemas.openxmlformats.org/drawingml/2006/wordprocessingDrawing" xmlns:w10="urn:schemas-microsoft-com:office:word" xmlns:w="http://schemas.openxmlformats.org/wordprocessingml/2006/main" xmlns:w14="http://schemas.microsoft.com/office/word/2010/wordml" xmlns:w15="http://schemas.microsoft.com/office/word/2012/wordml" xmlns:w16cex="http://schemas.microsoft.com/office/word/2018/wordml/cex" xmlns:w16cid="http://schemas.microsoft.com/office/word/2016/wordml/cid" xmlns:w16="http://schemas.microsoft.com/office/word/2018/wordml" xmlns:w16sdtdh="http://schemas.microsoft.com/office/word/2020/wordml/sdtdatahash" xmlns:w16se="http://schemas.microsoft.com/office/word/2015/wordml/symex" xmlns:wpg="http://schemas.microsoft.com/office/word/2010/wordprocessingGroup" xmlns:wpi="http://schemas.microsoft.com/office/word/2010/wordprocessingInk" xmlns:wne="http://schemas.microsoft.com/office/word/2006/wordml" xmlns:wps="http://schemas.microsoft.com/office/word/2010/wordprocessingShape" mc:Ignorable="w14 w15 w16se w16cid w16 w16cex w16sdtdh wp14">
+<w:numbering xmlns:wpc="http://schemas.microsoft.com/office/word/2010/wordprocessingCanvas" xmlns:cx="http://schemas.microsoft.com/office/drawing/2014/chartex" xmlns:cx1="http://schemas.microsoft.com/office/drawing/2015/9/8/chartex" xmlns:cx2="http://schemas.microsoft.com/office/drawing/2015/10/21/chartex" xmlns:cx3="http://schemas.microsoft.com/office/drawing/2016/5/9/chartex" xmlns:cx4="http://schemas.microsoft.com/office/drawing/2016/5/10/chartex" xmlns:cx5="http://schemas.microsoft.com/office/drawing/2016/5/11/chartex" xmlns:cx6="http://schemas.microsoft.com/office/drawing/2016/5/12/chartex" xmlns:cx7="http://schemas.microsoft.com/office/drawing/2016/5/13/chartex" xmlns:cx8="http://schemas.microsoft.com/office/drawing/2016/5/14/chartex" xmlns:mc="http://schemas.openxmlformats.org/markup-compatibility/2006" xmlns:aink="http://schemas.microsoft.com/office/drawing/2016/ink" xmlns:am3d="http://schemas.microsoft.com/office/drawing/2017/model3d" xmlns:o="urn:schemas-microsoft-com:office:office" xmlns:r="http://schemas.openxmlformats.org/officeDocument/2006/relationships" xmlns:m="http://schemas.openxmlformats.org/officeDocument/2006/math" xmlns:v="urn:schemas-microsoft-com:vml" xmlns:wp14="http://schemas.microsoft.com/office/word/2010/wordprocessingDrawing" xmlns:wp="http://schemas.openxmlformats.org/drawingml/2006/wordprocessingDrawing" xmlns:w10="urn:schemas-microsoft-com:office:word" xmlns:w="http://schemas.openxmlformats.org/wordprocessingml/2006/main" xmlns:w14="http://schemas.microsoft.com/office/word/2010/wordml" xmlns:w15="http://schemas.microsoft.com/office/word/2012/wordml" xmlns:w16cex="http://schemas.microsoft.com/office/word/2018/wordml/cex" xmlns:w16cid="http://schemas.microsoft.com/office/word/2016/wordml/cid" xmlns:w16="http://schemas.microsoft.com/office/word/2018/wordml" xmlns:w16sdtdh="http://schemas.microsoft.com/office/word/2020/wordml/sdtdatahash" xmlns:w16se="http://schemas.microsoft.com/office/word/2015/wordml/symex" xmlns:wpg="http://schemas.microsoft.com/office/word/2010/wordprocessingGroup" xmlns:wpi="http://schemas.microsoft.com/office/word/2010/wordprocessingInk" xmlns:wne="http://schemas.microsoft.com/office/word/2006/wordml" xmlns:wps="http://schemas.microsoft.com/office/word/2010/wordprocessingShape" mc:Ignorable="w14 w15 w16se w16cid w16 w16cex w16sdtdh wp14">
   <w:abstractNum w:abstractNumId="0" w15:restartNumberingAfterBreak="0">
     <w:nsid w:val="0118240E"/>
     <w:multiLevelType w:val="multilevel"/>
@@ -7310,52 +8589,52 @@
       </w:rPr>
     </w:lvl>
   </w:abstractNum>
-  <w:num w:numId="1" w16cid:durableId="1158379614">
+  <w:num w:numId="1">
     <w:abstractNumId w:val="6"/>
   </w:num>
-  <w:num w:numId="2" w16cid:durableId="890968151">
+  <w:num w:numId="2">
     <w:abstractNumId w:val="12"/>
   </w:num>
-  <w:num w:numId="3" w16cid:durableId="987439956">
+  <w:num w:numId="3">
     <w:abstractNumId w:val="8"/>
   </w:num>
-  <w:num w:numId="4" w16cid:durableId="108205305">
+  <w:num w:numId="4">
     <w:abstractNumId w:val="13"/>
   </w:num>
-  <w:num w:numId="5" w16cid:durableId="1362969778">
+  <w:num w:numId="5">
     <w:abstractNumId w:val="10"/>
   </w:num>
-  <w:num w:numId="6" w16cid:durableId="1477380594">
+  <w:num w:numId="6">
     <w:abstractNumId w:val="2"/>
   </w:num>
-  <w:num w:numId="7" w16cid:durableId="1892617936">
+  <w:num w:numId="7">
     <w:abstractNumId w:val="5"/>
   </w:num>
-  <w:num w:numId="8" w16cid:durableId="1532837863">
+  <w:num w:numId="8">
     <w:abstractNumId w:val="3"/>
   </w:num>
-  <w:num w:numId="9" w16cid:durableId="139618530">
+  <w:num w:numId="9">
     <w:abstractNumId w:val="14"/>
   </w:num>
-  <w:num w:numId="10" w16cid:durableId="1465847925">
+  <w:num w:numId="10">
     <w:abstractNumId w:val="4"/>
   </w:num>
-  <w:num w:numId="11" w16cid:durableId="110831300">
+  <w:num w:numId="11">
     <w:abstractNumId w:val="7"/>
   </w:num>
-  <w:num w:numId="12" w16cid:durableId="522014157">
+  <w:num w:numId="12">
     <w:abstractNumId w:val="1"/>
   </w:num>
-  <w:num w:numId="13" w16cid:durableId="767115500">
+  <w:num w:numId="13">
     <w:abstractNumId w:val="0"/>
   </w:num>
-  <w:num w:numId="14" w16cid:durableId="1702171907">
+  <w:num w:numId="14">
     <w:abstractNumId w:val="15"/>
   </w:num>
-  <w:num w:numId="15" w16cid:durableId="2006547790">
+  <w:num w:numId="15">
     <w:abstractNumId w:val="9"/>
   </w:num>
-  <w:num w:numId="16" w16cid:durableId="746147046">
+  <w:num w:numId="16">
     <w:abstractNumId w:val="11"/>
   </w:num>
 </w:numbering>
@@ -8022,6 +9301,23 @@
       <w:contextualSpacing/>
     </w:pPr>
   </w:style>
+  <w:style w:type="paragraph" w:styleId="NormalWeb">
+    <w:name w:val="Normal (Web)"/>
+    <w:basedOn w:val="Normal"/>
+    <w:uiPriority w:val="99"/>
+    <w:semiHidden/>
+    <w:unhideWhenUsed/>
+    <w:rsid w:val="008306F2"/>
+    <w:pPr>
+      <w:spacing w:before="100" w:beforeAutospacing="1" w:after="100" w:afterAutospacing="1" w:line="240" w:lineRule="auto"/>
+    </w:pPr>
+    <w:rPr>
+      <w:rFonts w:ascii="Times New Roman" w:eastAsia="Times New Roman" w:hAnsi="Times New Roman" w:cs="Times New Roman"/>
+      <w:sz w:val="24"/>
+      <w:szCs w:val="24"/>
+      <w:lang w:val="en-NL" w:eastAsia="en-NL"/>
+    </w:rPr>
+  </w:style>
 </w:styles>
 </file>
 

</xml_diff>